<commit_message>
Abstract Factory Design Pattern
</commit_message>
<xml_diff>
--- a/DesignPattern.docx
+++ b/DesignPattern.docx
@@ -36909,6 +36909,14 @@
     <w:p>
       <w:pPr>
         <w:spacing w:line="360" w:lineRule="auto"/>
+      </w:pPr>
+      <w:r>
+        <w:t>- Để hiểu hơn, bạn có thể làm thêm một Factory Special như mình đề cập ở trên.</w:t>
+      </w:r>
+    </w:p>
+    <w:p>
+      <w:pPr>
+        <w:spacing w:line="259" w:lineRule="auto"/>
         <w:rPr>
           <w:rFonts w:eastAsiaTheme="majorEastAsia"/>
           <w:b/>
@@ -36917,11 +36925,3570 @@
         </w:rPr>
       </w:pPr>
       <w:r>
-        <w:t>- Để hiểu hơn, bạn có thể làm thêm một Factory Special như mình đề cập ở trên.</w:t>
-      </w:r>
-      <w:r>
         <w:br w:type="page"/>
       </w:r>
+    </w:p>
+    <w:p>
+      <w:pPr>
+        <w:pStyle w:val="Header2"/>
+        <w:sectPr>
+          <w:headerReference w:type="default" r:id="rId29"/>
+          <w:type w:val="continuous"/>
+          <w:pgSz w:w="12240" w:h="15840"/>
+          <w:pgMar w:top="1440" w:right="1440" w:bottom="1440" w:left="1440" w:header="720" w:footer="720" w:gutter="0"/>
+          <w:cols w:space="720"/>
+          <w:docGrid w:linePitch="360"/>
+        </w:sectPr>
+      </w:pPr>
+    </w:p>
+    <w:p>
+      <w:pPr>
+        <w:pStyle w:val="Header2"/>
+      </w:pPr>
+      <w:r>
+        <w:lastRenderedPageBreak/>
+        <w:t>7. Abstract Factory Design Pattern</w:t>
+      </w:r>
+    </w:p>
+    <w:p>
+      <w:pPr>
+        <w:spacing w:line="360" w:lineRule="auto"/>
+        <w:jc w:val="both"/>
+      </w:pPr>
+      <w:r>
+        <w:t xml:space="preserve">- </w:t>
+      </w:r>
+      <w:r>
+        <w:t>Abstract Factory là một design pattern thuộc nhóm Creational Pattern – những mẫu thiết kế cho việc khởi tạp đối tượng.</w:t>
+      </w:r>
+    </w:p>
+    <w:p>
+      <w:pPr>
+        <w:spacing w:line="360" w:lineRule="auto"/>
+        <w:jc w:val="both"/>
+      </w:pPr>
+      <w:r>
+        <w:t>- Nó được xây dựng dựa trên Factory Method ở phần trước, và được xem là một factory cao nhất trong hệ thống</w:t>
+      </w:r>
+    </w:p>
+    <w:p>
+      <w:pPr>
+        <w:spacing w:line="360" w:lineRule="auto"/>
+        <w:jc w:val="both"/>
+      </w:pPr>
+      <w:r>
+        <w:t xml:space="preserve">- Ta tiến hành phân tích một ví dụ trên viblo [9]. </w:t>
+      </w:r>
+    </w:p>
+    <w:p>
+      <w:pPr>
+        <w:spacing w:line="360" w:lineRule="auto"/>
+        <w:jc w:val="both"/>
+      </w:pPr>
+      <w:r>
+        <w:t>- Ta có một trang bán nội thất với các sản phẩm Sofar, Chair, CoffeeTable.</w:t>
+      </w:r>
+    </w:p>
+    <w:p>
+      <w:pPr>
+        <w:spacing w:line="360" w:lineRule="auto"/>
+        <w:jc w:val="both"/>
+      </w:pPr>
+      <w:r>
+        <w:t>- Ta cũng có các biến thể của nó như : ArtDeco, Victorian, Modern</w:t>
+      </w:r>
+    </w:p>
+    <w:p>
+      <w:pPr>
+        <w:spacing w:line="360" w:lineRule="auto"/>
+        <w:jc w:val="both"/>
+      </w:pPr>
+      <w:r>
+        <w:drawing>
+          <wp:inline distT="0" distB="0" distL="0" distR="0" wp14:anchorId="392F5B3A" wp14:editId="68CBA166">
+            <wp:extent cx="5227773" cy="3132091"/>
+            <wp:effectExtent l="0" t="0" r="0" b="0"/>
+            <wp:docPr id="24" name="Picture 24"/>
+            <wp:cNvGraphicFramePr>
+              <a:graphicFrameLocks xmlns:a="http://schemas.openxmlformats.org/drawingml/2006/main" noChangeAspect="1"/>
+            </wp:cNvGraphicFramePr>
+            <a:graphic xmlns:a="http://schemas.openxmlformats.org/drawingml/2006/main">
+              <a:graphicData uri="http://schemas.openxmlformats.org/drawingml/2006/picture">
+                <pic:pic xmlns:pic="http://schemas.openxmlformats.org/drawingml/2006/picture">
+                  <pic:nvPicPr>
+                    <pic:cNvPr id="1" name=""/>
+                    <pic:cNvPicPr/>
+                  </pic:nvPicPr>
+                  <pic:blipFill>
+                    <a:blip r:embed="rId30"/>
+                    <a:stretch>
+                      <a:fillRect/>
+                    </a:stretch>
+                  </pic:blipFill>
+                  <pic:spPr>
+                    <a:xfrm>
+                      <a:off x="0" y="0"/>
+                      <a:ext cx="5227773" cy="3132091"/>
+                    </a:xfrm>
+                    <a:prstGeom prst="rect">
+                      <a:avLst/>
+                    </a:prstGeom>
+                  </pic:spPr>
+                </pic:pic>
+              </a:graphicData>
+            </a:graphic>
+          </wp:inline>
+        </w:drawing>
+      </w:r>
+    </w:p>
+    <w:p>
+      <w:pPr>
+        <w:spacing w:line="360" w:lineRule="auto"/>
+        <w:jc w:val="both"/>
+      </w:pPr>
+      <w:r>
+        <w:t xml:space="preserve">- Mục đích của ta là tạo ra một đồ nội thất đơn lẽ và phải phù hợp với các đồ vật khác: ví dụ tôi muốn 2 chiếc ghế trong nhóm Victorian, và tôi muốn thêm một chiếc sofa. </w:t>
+      </w:r>
+    </w:p>
+    <w:p>
+      <w:pPr>
+        <w:spacing w:line="360" w:lineRule="auto"/>
+        <w:jc w:val="both"/>
+      </w:pPr>
+      <w:r>
+        <w:t>- Tôi sẽ không hài lòng nếu bạn gửi cho tôi 1 chiếc soa trong nhóm Arrt Deco</w:t>
+      </w:r>
+    </w:p>
+    <w:p>
+      <w:pPr>
+        <w:spacing w:line="360" w:lineRule="auto"/>
+        <w:jc w:val="both"/>
+      </w:pPr>
+      <w:r>
+        <w:t>- Chúng ta sẽ tiến hành code thử giải pháp theo kiến trúc của Abstract Factory</w:t>
+      </w:r>
+    </w:p>
+    <w:p>
+      <w:pPr>
+        <w:spacing w:line="360" w:lineRule="auto"/>
+        <w:jc w:val="both"/>
+      </w:pPr>
+      <w:r>
+        <w:lastRenderedPageBreak/>
+        <w:drawing>
+          <wp:inline distT="0" distB="0" distL="0" distR="0" wp14:anchorId="1B3730C7" wp14:editId="6B0B66C0">
+            <wp:extent cx="5943600" cy="3703955"/>
+            <wp:effectExtent l="0" t="0" r="0" b="0"/>
+            <wp:docPr id="27" name="Picture 27"/>
+            <wp:cNvGraphicFramePr>
+              <a:graphicFrameLocks xmlns:a="http://schemas.openxmlformats.org/drawingml/2006/main" noChangeAspect="1"/>
+            </wp:cNvGraphicFramePr>
+            <a:graphic xmlns:a="http://schemas.openxmlformats.org/drawingml/2006/main">
+              <a:graphicData uri="http://schemas.openxmlformats.org/drawingml/2006/picture">
+                <pic:pic xmlns:pic="http://schemas.openxmlformats.org/drawingml/2006/picture">
+                  <pic:nvPicPr>
+                    <pic:cNvPr id="1" name=""/>
+                    <pic:cNvPicPr/>
+                  </pic:nvPicPr>
+                  <pic:blipFill>
+                    <a:blip r:embed="rId31"/>
+                    <a:stretch>
+                      <a:fillRect/>
+                    </a:stretch>
+                  </pic:blipFill>
+                  <pic:spPr>
+                    <a:xfrm>
+                      <a:off x="0" y="0"/>
+                      <a:ext cx="5943600" cy="3703955"/>
+                    </a:xfrm>
+                    <a:prstGeom prst="rect">
+                      <a:avLst/>
+                    </a:prstGeom>
+                  </pic:spPr>
+                </pic:pic>
+              </a:graphicData>
+            </a:graphic>
+          </wp:inline>
+        </w:drawing>
+      </w:r>
+    </w:p>
+    <w:p>
+      <w:pPr>
+        <w:spacing w:line="360" w:lineRule="auto"/>
+        <w:jc w:val="both"/>
+      </w:pPr>
+      <w:r>
+        <w:t>- Việc đầu tiên ta sẽ tiến hành khai báo interface và tạo các biến thể của sản phẩm.</w:t>
+      </w:r>
+    </w:p>
+    <w:p>
+      <w:pPr>
+        <w:pStyle w:val="HTMLPreformatted"/>
+        <w:shd w:val="clear" w:color="auto" w:fill="282A36"/>
+        <w:spacing w:line="360" w:lineRule="auto"/>
+        <w:rPr>
+          <w:color w:val="F8F8F2"/>
+        </w:rPr>
+      </w:pPr>
+      <w:r>
+        <w:rPr>
+          <w:color w:val="FF79C6"/>
+        </w:rPr>
+        <w:t xml:space="preserve">package </w:t>
+      </w:r>
+      <w:r>
+        <w:rPr>
+          <w:color w:val="8BE9FD"/>
+        </w:rPr>
+        <w:t>Product</w:t>
+      </w:r>
+      <w:r>
+        <w:rPr>
+          <w:color w:val="F8F8F2"/>
+        </w:rPr>
+        <w:t>;</w:t>
+      </w:r>
+      <w:r>
+        <w:rPr>
+          <w:color w:val="F8F8F2"/>
+        </w:rPr>
+        <w:br/>
+      </w:r>
+      <w:r>
+        <w:rPr>
+          <w:color w:val="F8F8F2"/>
+        </w:rPr>
+        <w:br/>
+      </w:r>
+      <w:r>
+        <w:rPr>
+          <w:color w:val="FF79C6"/>
+        </w:rPr>
+        <w:t xml:space="preserve">public interface </w:t>
+      </w:r>
+      <w:r>
+        <w:rPr>
+          <w:color w:val="8BE9FD"/>
+        </w:rPr>
+        <w:t xml:space="preserve">Chair </w:t>
+      </w:r>
+      <w:r>
+        <w:rPr>
+          <w:color w:val="737FFF"/>
+        </w:rPr>
+        <w:t>{</w:t>
+      </w:r>
+      <w:r>
+        <w:rPr>
+          <w:color w:val="737FFF"/>
+        </w:rPr>
+        <w:br/>
+        <w:t xml:space="preserve">    </w:t>
+      </w:r>
+      <w:r>
+        <w:rPr>
+          <w:color w:val="FF79C6"/>
+        </w:rPr>
+        <w:t xml:space="preserve">void </w:t>
+      </w:r>
+      <w:r>
+        <w:rPr>
+          <w:color w:val="50FA7B"/>
+        </w:rPr>
+        <w:t>getName</w:t>
+      </w:r>
+      <w:r>
+        <w:rPr>
+          <w:color w:val="FFF906"/>
+        </w:rPr>
+        <w:t>()</w:t>
+      </w:r>
+      <w:r>
+        <w:rPr>
+          <w:color w:val="F8F8F2"/>
+        </w:rPr>
+        <w:t>;</w:t>
+      </w:r>
+      <w:r>
+        <w:rPr>
+          <w:color w:val="F8F8F2"/>
+        </w:rPr>
+        <w:br/>
+      </w:r>
+      <w:r>
+        <w:rPr>
+          <w:color w:val="737FFF"/>
+        </w:rPr>
+        <w:t>}</w:t>
+      </w:r>
+    </w:p>
+    <w:p>
+      <w:pPr>
+        <w:spacing w:line="360" w:lineRule="auto"/>
+        <w:jc w:val="both"/>
+      </w:pPr>
+    </w:p>
+    <w:p>
+      <w:pPr>
+        <w:pStyle w:val="HTMLPreformatted"/>
+        <w:shd w:val="clear" w:color="auto" w:fill="282A36"/>
+        <w:spacing w:line="360" w:lineRule="auto"/>
+        <w:rPr>
+          <w:color w:val="F8F8F2"/>
+        </w:rPr>
+      </w:pPr>
+      <w:r>
+        <w:rPr>
+          <w:color w:val="FF79C6"/>
+        </w:rPr>
+        <w:t xml:space="preserve">package </w:t>
+      </w:r>
+      <w:r>
+        <w:rPr>
+          <w:color w:val="8BE9FD"/>
+        </w:rPr>
+        <w:t>Product</w:t>
+      </w:r>
+      <w:r>
+        <w:rPr>
+          <w:color w:val="F8F8F2"/>
+        </w:rPr>
+        <w:t>;</w:t>
+      </w:r>
+      <w:r>
+        <w:rPr>
+          <w:color w:val="F8F8F2"/>
+        </w:rPr>
+        <w:br/>
+      </w:r>
+      <w:r>
+        <w:rPr>
+          <w:color w:val="F8F8F2"/>
+        </w:rPr>
+        <w:br/>
+      </w:r>
+      <w:r>
+        <w:rPr>
+          <w:color w:val="FF79C6"/>
+        </w:rPr>
+        <w:t xml:space="preserve">public interface </w:t>
+      </w:r>
+      <w:r>
+        <w:rPr>
+          <w:color w:val="8BE9FD"/>
+        </w:rPr>
+        <w:t xml:space="preserve">Sofa </w:t>
+      </w:r>
+      <w:r>
+        <w:rPr>
+          <w:color w:val="737FFF"/>
+        </w:rPr>
+        <w:t>{</w:t>
+      </w:r>
+      <w:r>
+        <w:rPr>
+          <w:color w:val="737FFF"/>
+        </w:rPr>
+        <w:br/>
+        <w:t xml:space="preserve">    </w:t>
+      </w:r>
+      <w:r>
+        <w:rPr>
+          <w:color w:val="FF79C6"/>
+        </w:rPr>
+        <w:t xml:space="preserve">void </w:t>
+      </w:r>
+      <w:r>
+        <w:rPr>
+          <w:color w:val="50FA7B"/>
+        </w:rPr>
+        <w:t>getName</w:t>
+      </w:r>
+      <w:r>
+        <w:rPr>
+          <w:color w:val="FFF906"/>
+        </w:rPr>
+        <w:t>()</w:t>
+      </w:r>
+      <w:r>
+        <w:rPr>
+          <w:color w:val="F8F8F2"/>
+        </w:rPr>
+        <w:t>;</w:t>
+      </w:r>
+      <w:r>
+        <w:rPr>
+          <w:color w:val="F8F8F2"/>
+        </w:rPr>
+        <w:br/>
+      </w:r>
+      <w:r>
+        <w:rPr>
+          <w:color w:val="737FFF"/>
+        </w:rPr>
+        <w:t>}</w:t>
+      </w:r>
+    </w:p>
+    <w:p>
+      <w:pPr>
+        <w:spacing w:line="360" w:lineRule="auto"/>
+        <w:jc w:val="both"/>
+      </w:pPr>
+    </w:p>
+    <w:p>
+      <w:pPr>
+        <w:pStyle w:val="HTMLPreformatted"/>
+        <w:shd w:val="clear" w:color="auto" w:fill="282A36"/>
+        <w:spacing w:line="360" w:lineRule="auto"/>
+        <w:rPr>
+          <w:color w:val="F8F8F2"/>
+        </w:rPr>
+      </w:pPr>
+      <w:r>
+        <w:rPr>
+          <w:color w:val="FF79C6"/>
+        </w:rPr>
+        <w:t xml:space="preserve">package </w:t>
+      </w:r>
+      <w:r>
+        <w:rPr>
+          <w:color w:val="8BE9FD"/>
+        </w:rPr>
+        <w:t>Product</w:t>
+      </w:r>
+      <w:r>
+        <w:rPr>
+          <w:color w:val="F8F8F2"/>
+        </w:rPr>
+        <w:t>;</w:t>
+      </w:r>
+      <w:r>
+        <w:rPr>
+          <w:color w:val="F8F8F2"/>
+        </w:rPr>
+        <w:br/>
+      </w:r>
+      <w:r>
+        <w:rPr>
+          <w:color w:val="F8F8F2"/>
+        </w:rPr>
+        <w:br/>
+      </w:r>
+      <w:r>
+        <w:rPr>
+          <w:color w:val="FF79C6"/>
+        </w:rPr>
+        <w:t xml:space="preserve">public class </w:t>
+      </w:r>
+      <w:r>
+        <w:rPr>
+          <w:color w:val="8BE9FD"/>
+        </w:rPr>
+        <w:t xml:space="preserve">ArtDecoChair </w:t>
+      </w:r>
+      <w:r>
+        <w:rPr>
+          <w:color w:val="FF79C6"/>
+        </w:rPr>
+        <w:t xml:space="preserve">implements </w:t>
+      </w:r>
+      <w:r>
+        <w:rPr>
+          <w:color w:val="8BE9FD"/>
+        </w:rPr>
+        <w:t>Chair</w:t>
+      </w:r>
+      <w:r>
+        <w:rPr>
+          <w:color w:val="737FFF"/>
+        </w:rPr>
+        <w:t>{</w:t>
+      </w:r>
+      <w:r>
+        <w:rPr>
+          <w:color w:val="737FFF"/>
+        </w:rPr>
+        <w:br/>
+      </w:r>
+      <w:r>
+        <w:rPr>
+          <w:color w:val="737FFF"/>
+        </w:rPr>
+        <w:br/>
+        <w:t xml:space="preserve">    </w:t>
+      </w:r>
+      <w:r>
+        <w:rPr>
+          <w:i/>
+          <w:iCs/>
+          <w:color w:val="50FA7B"/>
+        </w:rPr>
+        <w:t>@Override</w:t>
+      </w:r>
+      <w:r>
+        <w:rPr>
+          <w:i/>
+          <w:iCs/>
+          <w:color w:val="50FA7B"/>
+        </w:rPr>
+        <w:br/>
+      </w:r>
+      <w:r>
+        <w:rPr>
+          <w:i/>
+          <w:iCs/>
+          <w:color w:val="50FA7B"/>
+        </w:rPr>
+        <w:lastRenderedPageBreak/>
+        <w:t xml:space="preserve">    </w:t>
+      </w:r>
+      <w:r>
+        <w:rPr>
+          <w:color w:val="FF79C6"/>
+        </w:rPr>
+        <w:t xml:space="preserve">public void </w:t>
+      </w:r>
+      <w:r>
+        <w:rPr>
+          <w:color w:val="50FA7B"/>
+        </w:rPr>
+        <w:t>getName</w:t>
+      </w:r>
+      <w:r>
+        <w:rPr>
+          <w:color w:val="FFF906"/>
+        </w:rPr>
+        <w:t xml:space="preserve">() </w:t>
+      </w:r>
+      <w:r>
+        <w:rPr>
+          <w:color w:val="737FFF"/>
+        </w:rPr>
+        <w:t>{</w:t>
+      </w:r>
+      <w:r>
+        <w:rPr>
+          <w:color w:val="737FFF"/>
+        </w:rPr>
+        <w:br/>
+        <w:t xml:space="preserve">        </w:t>
+      </w:r>
+      <w:r>
+        <w:rPr>
+          <w:color w:val="8BE9FD"/>
+        </w:rPr>
+        <w:t>System</w:t>
+      </w:r>
+      <w:r>
+        <w:rPr>
+          <w:color w:val="F8F8F2"/>
+        </w:rPr>
+        <w:t>.</w:t>
+      </w:r>
+      <w:r>
+        <w:rPr>
+          <w:color w:val="BD93F9"/>
+        </w:rPr>
+        <w:t>out</w:t>
+      </w:r>
+      <w:r>
+        <w:rPr>
+          <w:color w:val="F8F8F2"/>
+        </w:rPr>
+        <w:t>.</w:t>
+      </w:r>
+      <w:r>
+        <w:rPr>
+          <w:color w:val="50FA7B"/>
+        </w:rPr>
+        <w:t>println</w:t>
+      </w:r>
+      <w:r>
+        <w:rPr>
+          <w:color w:val="FFF906"/>
+        </w:rPr>
+        <w:t>(</w:t>
+      </w:r>
+      <w:r>
+        <w:rPr>
+          <w:color w:val="F1FA8C"/>
+        </w:rPr>
+        <w:t>"I'm ArtDecoChair"</w:t>
+      </w:r>
+      <w:r>
+        <w:rPr>
+          <w:color w:val="FFF906"/>
+        </w:rPr>
+        <w:t>)</w:t>
+      </w:r>
+      <w:r>
+        <w:rPr>
+          <w:color w:val="F8F8F2"/>
+        </w:rPr>
+        <w:t>;</w:t>
+      </w:r>
+      <w:r>
+        <w:rPr>
+          <w:color w:val="F8F8F2"/>
+        </w:rPr>
+        <w:br/>
+        <w:t xml:space="preserve">    </w:t>
+      </w:r>
+      <w:r>
+        <w:rPr>
+          <w:color w:val="737FFF"/>
+        </w:rPr>
+        <w:t>}</w:t>
+      </w:r>
+      <w:r>
+        <w:rPr>
+          <w:color w:val="737FFF"/>
+        </w:rPr>
+        <w:br/>
+        <w:t>}</w:t>
+      </w:r>
+    </w:p>
+    <w:p>
+      <w:pPr>
+        <w:spacing w:line="360" w:lineRule="auto"/>
+        <w:jc w:val="both"/>
+      </w:pPr>
+    </w:p>
+    <w:p>
+      <w:pPr>
+        <w:pStyle w:val="HTMLPreformatted"/>
+        <w:shd w:val="clear" w:color="auto" w:fill="282A36"/>
+        <w:spacing w:line="360" w:lineRule="auto"/>
+        <w:rPr>
+          <w:color w:val="F8F8F2"/>
+        </w:rPr>
+      </w:pPr>
+      <w:r>
+        <w:rPr>
+          <w:color w:val="FF79C6"/>
+        </w:rPr>
+        <w:t xml:space="preserve">package </w:t>
+      </w:r>
+      <w:r>
+        <w:rPr>
+          <w:color w:val="8BE9FD"/>
+        </w:rPr>
+        <w:t>Product</w:t>
+      </w:r>
+      <w:r>
+        <w:rPr>
+          <w:color w:val="F8F8F2"/>
+        </w:rPr>
+        <w:t>;</w:t>
+      </w:r>
+      <w:r>
+        <w:rPr>
+          <w:color w:val="F8F8F2"/>
+        </w:rPr>
+        <w:br/>
+      </w:r>
+      <w:r>
+        <w:rPr>
+          <w:color w:val="F8F8F2"/>
+        </w:rPr>
+        <w:br/>
+      </w:r>
+      <w:r>
+        <w:rPr>
+          <w:color w:val="FF79C6"/>
+        </w:rPr>
+        <w:t xml:space="preserve">public class </w:t>
+      </w:r>
+      <w:r>
+        <w:rPr>
+          <w:color w:val="8BE9FD"/>
+        </w:rPr>
+        <w:t xml:space="preserve">ModernChair </w:t>
+      </w:r>
+      <w:r>
+        <w:rPr>
+          <w:color w:val="FF79C6"/>
+        </w:rPr>
+        <w:t xml:space="preserve">implements </w:t>
+      </w:r>
+      <w:r>
+        <w:rPr>
+          <w:color w:val="8BE9FD"/>
+        </w:rPr>
+        <w:t>Chair</w:t>
+      </w:r>
+      <w:r>
+        <w:rPr>
+          <w:color w:val="737FFF"/>
+        </w:rPr>
+        <w:t>{</w:t>
+      </w:r>
+      <w:r>
+        <w:rPr>
+          <w:color w:val="737FFF"/>
+        </w:rPr>
+        <w:br/>
+      </w:r>
+      <w:r>
+        <w:rPr>
+          <w:color w:val="737FFF"/>
+        </w:rPr>
+        <w:br/>
+        <w:t xml:space="preserve">    </w:t>
+      </w:r>
+      <w:r>
+        <w:rPr>
+          <w:i/>
+          <w:iCs/>
+          <w:color w:val="50FA7B"/>
+        </w:rPr>
+        <w:t>@Override</w:t>
+      </w:r>
+      <w:r>
+        <w:rPr>
+          <w:i/>
+          <w:iCs/>
+          <w:color w:val="50FA7B"/>
+        </w:rPr>
+        <w:br/>
+        <w:t xml:space="preserve">    </w:t>
+      </w:r>
+      <w:r>
+        <w:rPr>
+          <w:color w:val="FF79C6"/>
+        </w:rPr>
+        <w:t xml:space="preserve">public void </w:t>
+      </w:r>
+      <w:r>
+        <w:rPr>
+          <w:color w:val="50FA7B"/>
+        </w:rPr>
+        <w:t>getName</w:t>
+      </w:r>
+      <w:r>
+        <w:rPr>
+          <w:color w:val="FFF906"/>
+        </w:rPr>
+        <w:t xml:space="preserve">() </w:t>
+      </w:r>
+      <w:r>
+        <w:rPr>
+          <w:color w:val="737FFF"/>
+        </w:rPr>
+        <w:t>{</w:t>
+      </w:r>
+      <w:r>
+        <w:rPr>
+          <w:color w:val="737FFF"/>
+        </w:rPr>
+        <w:br/>
+        <w:t xml:space="preserve">        </w:t>
+      </w:r>
+      <w:r>
+        <w:rPr>
+          <w:color w:val="8BE9FD"/>
+        </w:rPr>
+        <w:t>System</w:t>
+      </w:r>
+      <w:r>
+        <w:rPr>
+          <w:color w:val="F8F8F2"/>
+        </w:rPr>
+        <w:t>.</w:t>
+      </w:r>
+      <w:r>
+        <w:rPr>
+          <w:color w:val="BD93F9"/>
+        </w:rPr>
+        <w:t>out</w:t>
+      </w:r>
+      <w:r>
+        <w:rPr>
+          <w:color w:val="F8F8F2"/>
+        </w:rPr>
+        <w:t>.</w:t>
+      </w:r>
+      <w:r>
+        <w:rPr>
+          <w:color w:val="50FA7B"/>
+        </w:rPr>
+        <w:t>println</w:t>
+      </w:r>
+      <w:r>
+        <w:rPr>
+          <w:color w:val="FFF906"/>
+        </w:rPr>
+        <w:t>(</w:t>
+      </w:r>
+      <w:r>
+        <w:rPr>
+          <w:color w:val="F1FA8C"/>
+        </w:rPr>
+        <w:t>"I'm ModernChair"</w:t>
+      </w:r>
+      <w:r>
+        <w:rPr>
+          <w:color w:val="FFF906"/>
+        </w:rPr>
+        <w:t>)</w:t>
+      </w:r>
+      <w:r>
+        <w:rPr>
+          <w:color w:val="F8F8F2"/>
+        </w:rPr>
+        <w:t>;</w:t>
+      </w:r>
+      <w:r>
+        <w:rPr>
+          <w:color w:val="F8F8F2"/>
+        </w:rPr>
+        <w:br/>
+        <w:t xml:space="preserve">    </w:t>
+      </w:r>
+      <w:r>
+        <w:rPr>
+          <w:color w:val="737FFF"/>
+        </w:rPr>
+        <w:t>}</w:t>
+      </w:r>
+      <w:r>
+        <w:rPr>
+          <w:color w:val="737FFF"/>
+        </w:rPr>
+        <w:br/>
+        <w:t>}</w:t>
+      </w:r>
+    </w:p>
+    <w:p>
+      <w:pPr>
+        <w:spacing w:line="360" w:lineRule="auto"/>
+        <w:jc w:val="both"/>
+      </w:pPr>
+    </w:p>
+    <w:p>
+      <w:pPr>
+        <w:pStyle w:val="HTMLPreformatted"/>
+        <w:shd w:val="clear" w:color="auto" w:fill="282A36"/>
+        <w:spacing w:line="360" w:lineRule="auto"/>
+        <w:rPr>
+          <w:color w:val="F8F8F2"/>
+        </w:rPr>
+      </w:pPr>
+      <w:r>
+        <w:rPr>
+          <w:color w:val="FF79C6"/>
+        </w:rPr>
+        <w:t xml:space="preserve">package </w:t>
+      </w:r>
+      <w:r>
+        <w:rPr>
+          <w:color w:val="8BE9FD"/>
+        </w:rPr>
+        <w:t>Product</w:t>
+      </w:r>
+      <w:r>
+        <w:rPr>
+          <w:color w:val="F8F8F2"/>
+        </w:rPr>
+        <w:t>;</w:t>
+      </w:r>
+      <w:r>
+        <w:rPr>
+          <w:color w:val="F8F8F2"/>
+        </w:rPr>
+        <w:br/>
+      </w:r>
+      <w:r>
+        <w:rPr>
+          <w:color w:val="F8F8F2"/>
+        </w:rPr>
+        <w:br/>
+      </w:r>
+      <w:r>
+        <w:rPr>
+          <w:color w:val="FF79C6"/>
+        </w:rPr>
+        <w:t xml:space="preserve">public class </w:t>
+      </w:r>
+      <w:r>
+        <w:rPr>
+          <w:color w:val="8BE9FD"/>
+        </w:rPr>
+        <w:t xml:space="preserve">VictorianChair </w:t>
+      </w:r>
+      <w:r>
+        <w:rPr>
+          <w:color w:val="FF79C6"/>
+        </w:rPr>
+        <w:t xml:space="preserve">implements </w:t>
+      </w:r>
+      <w:r>
+        <w:rPr>
+          <w:color w:val="8BE9FD"/>
+        </w:rPr>
+        <w:t>Chair</w:t>
+      </w:r>
+      <w:r>
+        <w:rPr>
+          <w:color w:val="737FFF"/>
+        </w:rPr>
+        <w:t>{</w:t>
+      </w:r>
+      <w:r>
+        <w:rPr>
+          <w:color w:val="737FFF"/>
+        </w:rPr>
+        <w:br/>
+        <w:t xml:space="preserve">    </w:t>
+      </w:r>
+      <w:r>
+        <w:rPr>
+          <w:i/>
+          <w:iCs/>
+          <w:color w:val="50FA7B"/>
+        </w:rPr>
+        <w:t>@Override</w:t>
+      </w:r>
+      <w:r>
+        <w:rPr>
+          <w:i/>
+          <w:iCs/>
+          <w:color w:val="50FA7B"/>
+        </w:rPr>
+        <w:br/>
+        <w:t xml:space="preserve">    </w:t>
+      </w:r>
+      <w:r>
+        <w:rPr>
+          <w:color w:val="FF79C6"/>
+        </w:rPr>
+        <w:t xml:space="preserve">public void </w:t>
+      </w:r>
+      <w:r>
+        <w:rPr>
+          <w:color w:val="50FA7B"/>
+        </w:rPr>
+        <w:t>getName</w:t>
+      </w:r>
+      <w:r>
+        <w:rPr>
+          <w:color w:val="FFF906"/>
+        </w:rPr>
+        <w:t xml:space="preserve">() </w:t>
+      </w:r>
+      <w:r>
+        <w:rPr>
+          <w:color w:val="737FFF"/>
+        </w:rPr>
+        <w:t>{</w:t>
+      </w:r>
+      <w:r>
+        <w:rPr>
+          <w:color w:val="737FFF"/>
+        </w:rPr>
+        <w:br/>
+        <w:t xml:space="preserve">        </w:t>
+      </w:r>
+      <w:r>
+        <w:rPr>
+          <w:color w:val="8BE9FD"/>
+        </w:rPr>
+        <w:t>System</w:t>
+      </w:r>
+      <w:r>
+        <w:rPr>
+          <w:color w:val="F8F8F2"/>
+        </w:rPr>
+        <w:t>.</w:t>
+      </w:r>
+      <w:r>
+        <w:rPr>
+          <w:color w:val="BD93F9"/>
+        </w:rPr>
+        <w:t>out</w:t>
+      </w:r>
+      <w:r>
+        <w:rPr>
+          <w:color w:val="F8F8F2"/>
+        </w:rPr>
+        <w:t>.</w:t>
+      </w:r>
+      <w:r>
+        <w:rPr>
+          <w:color w:val="50FA7B"/>
+        </w:rPr>
+        <w:t>println</w:t>
+      </w:r>
+      <w:r>
+        <w:rPr>
+          <w:color w:val="FFF906"/>
+        </w:rPr>
+        <w:t>(</w:t>
+      </w:r>
+      <w:r>
+        <w:rPr>
+          <w:color w:val="F1FA8C"/>
+        </w:rPr>
+        <w:t>"I'm VictorianChair"</w:t>
+      </w:r>
+      <w:r>
+        <w:rPr>
+          <w:color w:val="FFF906"/>
+        </w:rPr>
+        <w:t>)</w:t>
+      </w:r>
+      <w:r>
+        <w:rPr>
+          <w:color w:val="F8F8F2"/>
+        </w:rPr>
+        <w:t>;</w:t>
+      </w:r>
+      <w:r>
+        <w:rPr>
+          <w:color w:val="F8F8F2"/>
+        </w:rPr>
+        <w:br/>
+        <w:t xml:space="preserve">    </w:t>
+      </w:r>
+      <w:r>
+        <w:rPr>
+          <w:color w:val="737FFF"/>
+        </w:rPr>
+        <w:t>}</w:t>
+      </w:r>
+      <w:r>
+        <w:rPr>
+          <w:color w:val="737FFF"/>
+        </w:rPr>
+        <w:br/>
+        <w:t>}</w:t>
+      </w:r>
+    </w:p>
+    <w:p>
+      <w:pPr>
+        <w:spacing w:line="360" w:lineRule="auto"/>
+        <w:jc w:val="both"/>
+      </w:pPr>
+    </w:p>
+    <w:p>
+      <w:pPr>
+        <w:pStyle w:val="HTMLPreformatted"/>
+        <w:shd w:val="clear" w:color="auto" w:fill="282A36"/>
+        <w:spacing w:line="360" w:lineRule="auto"/>
+        <w:rPr>
+          <w:color w:val="F8F8F2"/>
+        </w:rPr>
+      </w:pPr>
+      <w:r>
+        <w:rPr>
+          <w:color w:val="FF79C6"/>
+        </w:rPr>
+        <w:t xml:space="preserve">package </w:t>
+      </w:r>
+      <w:r>
+        <w:rPr>
+          <w:color w:val="8BE9FD"/>
+        </w:rPr>
+        <w:t>Product</w:t>
+      </w:r>
+      <w:r>
+        <w:rPr>
+          <w:color w:val="F8F8F2"/>
+        </w:rPr>
+        <w:t>;</w:t>
+      </w:r>
+      <w:r>
+        <w:rPr>
+          <w:color w:val="F8F8F2"/>
+        </w:rPr>
+        <w:br/>
+      </w:r>
+      <w:r>
+        <w:rPr>
+          <w:color w:val="F8F8F2"/>
+        </w:rPr>
+        <w:br/>
+      </w:r>
+      <w:r>
+        <w:rPr>
+          <w:color w:val="FF79C6"/>
+        </w:rPr>
+        <w:t xml:space="preserve">public class </w:t>
+      </w:r>
+      <w:r>
+        <w:rPr>
+          <w:color w:val="8BE9FD"/>
+        </w:rPr>
+        <w:t xml:space="preserve">ArtDecoSofa </w:t>
+      </w:r>
+      <w:r>
+        <w:rPr>
+          <w:color w:val="FF79C6"/>
+        </w:rPr>
+        <w:t xml:space="preserve">implements </w:t>
+      </w:r>
+      <w:r>
+        <w:rPr>
+          <w:color w:val="8BE9FD"/>
+        </w:rPr>
+        <w:t>Sofa</w:t>
+      </w:r>
+      <w:r>
+        <w:rPr>
+          <w:color w:val="737FFF"/>
+        </w:rPr>
+        <w:t>{</w:t>
+      </w:r>
+      <w:r>
+        <w:rPr>
+          <w:color w:val="737FFF"/>
+        </w:rPr>
+        <w:br/>
+        <w:t xml:space="preserve">    </w:t>
+      </w:r>
+      <w:r>
+        <w:rPr>
+          <w:i/>
+          <w:iCs/>
+          <w:color w:val="50FA7B"/>
+        </w:rPr>
+        <w:t>@Override</w:t>
+      </w:r>
+      <w:r>
+        <w:rPr>
+          <w:i/>
+          <w:iCs/>
+          <w:color w:val="50FA7B"/>
+        </w:rPr>
+        <w:br/>
+        <w:t xml:space="preserve">    </w:t>
+      </w:r>
+      <w:r>
+        <w:rPr>
+          <w:color w:val="FF79C6"/>
+        </w:rPr>
+        <w:t xml:space="preserve">public void </w:t>
+      </w:r>
+      <w:r>
+        <w:rPr>
+          <w:color w:val="50FA7B"/>
+        </w:rPr>
+        <w:t>getName</w:t>
+      </w:r>
+      <w:r>
+        <w:rPr>
+          <w:color w:val="FFF906"/>
+        </w:rPr>
+        <w:t xml:space="preserve">() </w:t>
+      </w:r>
+      <w:r>
+        <w:rPr>
+          <w:color w:val="737FFF"/>
+        </w:rPr>
+        <w:t>{</w:t>
+      </w:r>
+      <w:r>
+        <w:rPr>
+          <w:color w:val="737FFF"/>
+        </w:rPr>
+        <w:br/>
+        <w:t xml:space="preserve">        </w:t>
+      </w:r>
+      <w:r>
+        <w:rPr>
+          <w:color w:val="8BE9FD"/>
+        </w:rPr>
+        <w:t>System</w:t>
+      </w:r>
+      <w:r>
+        <w:rPr>
+          <w:color w:val="F8F8F2"/>
+        </w:rPr>
+        <w:t>.</w:t>
+      </w:r>
+      <w:r>
+        <w:rPr>
+          <w:color w:val="BD93F9"/>
+        </w:rPr>
+        <w:t>out</w:t>
+      </w:r>
+      <w:r>
+        <w:rPr>
+          <w:color w:val="F8F8F2"/>
+        </w:rPr>
+        <w:t>.</w:t>
+      </w:r>
+      <w:r>
+        <w:rPr>
+          <w:color w:val="50FA7B"/>
+        </w:rPr>
+        <w:t>println</w:t>
+      </w:r>
+      <w:r>
+        <w:rPr>
+          <w:color w:val="FFF906"/>
+        </w:rPr>
+        <w:t>(</w:t>
+      </w:r>
+      <w:r>
+        <w:rPr>
+          <w:color w:val="F1FA8C"/>
+        </w:rPr>
+        <w:t>"I'm ArtDecoSofa"</w:t>
+      </w:r>
+      <w:r>
+        <w:rPr>
+          <w:color w:val="FFF906"/>
+        </w:rPr>
+        <w:t>)</w:t>
+      </w:r>
+      <w:r>
+        <w:rPr>
+          <w:color w:val="F8F8F2"/>
+        </w:rPr>
+        <w:t>;</w:t>
+      </w:r>
+      <w:r>
+        <w:rPr>
+          <w:color w:val="F8F8F2"/>
+        </w:rPr>
+        <w:br/>
+        <w:t xml:space="preserve">    </w:t>
+      </w:r>
+      <w:r>
+        <w:rPr>
+          <w:color w:val="737FFF"/>
+        </w:rPr>
+        <w:t>}</w:t>
+      </w:r>
+      <w:r>
+        <w:rPr>
+          <w:color w:val="737FFF"/>
+        </w:rPr>
+        <w:br/>
+        <w:t>}</w:t>
+      </w:r>
+    </w:p>
+    <w:p>
+      <w:pPr>
+        <w:spacing w:line="360" w:lineRule="auto"/>
+        <w:jc w:val="both"/>
+      </w:pPr>
+    </w:p>
+    <w:p>
+      <w:pPr>
+        <w:pStyle w:val="HTMLPreformatted"/>
+        <w:shd w:val="clear" w:color="auto" w:fill="282A36"/>
+        <w:spacing w:line="360" w:lineRule="auto"/>
+        <w:rPr>
+          <w:color w:val="F8F8F2"/>
+        </w:rPr>
+      </w:pPr>
+      <w:r>
+        <w:rPr>
+          <w:color w:val="FF79C6"/>
+        </w:rPr>
+        <w:t xml:space="preserve">package </w:t>
+      </w:r>
+      <w:r>
+        <w:rPr>
+          <w:color w:val="8BE9FD"/>
+        </w:rPr>
+        <w:t>Product</w:t>
+      </w:r>
+      <w:r>
+        <w:rPr>
+          <w:color w:val="F8F8F2"/>
+        </w:rPr>
+        <w:t>;</w:t>
+      </w:r>
+      <w:r>
+        <w:rPr>
+          <w:color w:val="F8F8F2"/>
+        </w:rPr>
+        <w:br/>
+      </w:r>
+      <w:r>
+        <w:rPr>
+          <w:color w:val="F8F8F2"/>
+        </w:rPr>
+        <w:br/>
+      </w:r>
+      <w:r>
+        <w:rPr>
+          <w:color w:val="FF79C6"/>
+        </w:rPr>
+        <w:lastRenderedPageBreak/>
+        <w:t xml:space="preserve">public class </w:t>
+      </w:r>
+      <w:r>
+        <w:rPr>
+          <w:color w:val="8BE9FD"/>
+        </w:rPr>
+        <w:t xml:space="preserve">ModernSofa </w:t>
+      </w:r>
+      <w:r>
+        <w:rPr>
+          <w:color w:val="FF79C6"/>
+        </w:rPr>
+        <w:t xml:space="preserve">implements </w:t>
+      </w:r>
+      <w:r>
+        <w:rPr>
+          <w:color w:val="8BE9FD"/>
+        </w:rPr>
+        <w:t>Sofa</w:t>
+      </w:r>
+      <w:r>
+        <w:rPr>
+          <w:color w:val="737FFF"/>
+        </w:rPr>
+        <w:t>{</w:t>
+      </w:r>
+      <w:r>
+        <w:rPr>
+          <w:color w:val="737FFF"/>
+        </w:rPr>
+        <w:br/>
+        <w:t xml:space="preserve">    </w:t>
+      </w:r>
+      <w:r>
+        <w:rPr>
+          <w:i/>
+          <w:iCs/>
+          <w:color w:val="50FA7B"/>
+        </w:rPr>
+        <w:t>@Override</w:t>
+      </w:r>
+      <w:r>
+        <w:rPr>
+          <w:i/>
+          <w:iCs/>
+          <w:color w:val="50FA7B"/>
+        </w:rPr>
+        <w:br/>
+        <w:t xml:space="preserve">    </w:t>
+      </w:r>
+      <w:r>
+        <w:rPr>
+          <w:color w:val="FF79C6"/>
+        </w:rPr>
+        <w:t xml:space="preserve">public void </w:t>
+      </w:r>
+      <w:r>
+        <w:rPr>
+          <w:color w:val="50FA7B"/>
+        </w:rPr>
+        <w:t>getName</w:t>
+      </w:r>
+      <w:r>
+        <w:rPr>
+          <w:color w:val="FFF906"/>
+        </w:rPr>
+        <w:t xml:space="preserve">() </w:t>
+      </w:r>
+      <w:r>
+        <w:rPr>
+          <w:color w:val="737FFF"/>
+        </w:rPr>
+        <w:t>{</w:t>
+      </w:r>
+      <w:r>
+        <w:rPr>
+          <w:color w:val="737FFF"/>
+        </w:rPr>
+        <w:br/>
+        <w:t xml:space="preserve">        </w:t>
+      </w:r>
+      <w:r>
+        <w:rPr>
+          <w:color w:val="8BE9FD"/>
+        </w:rPr>
+        <w:t>System</w:t>
+      </w:r>
+      <w:r>
+        <w:rPr>
+          <w:color w:val="F8F8F2"/>
+        </w:rPr>
+        <w:t>.</w:t>
+      </w:r>
+      <w:r>
+        <w:rPr>
+          <w:color w:val="BD93F9"/>
+        </w:rPr>
+        <w:t>out</w:t>
+      </w:r>
+      <w:r>
+        <w:rPr>
+          <w:color w:val="F8F8F2"/>
+        </w:rPr>
+        <w:t>.</w:t>
+      </w:r>
+      <w:r>
+        <w:rPr>
+          <w:color w:val="50FA7B"/>
+        </w:rPr>
+        <w:t>println</w:t>
+      </w:r>
+      <w:r>
+        <w:rPr>
+          <w:color w:val="FFF906"/>
+        </w:rPr>
+        <w:t>(</w:t>
+      </w:r>
+      <w:r>
+        <w:rPr>
+          <w:color w:val="F1FA8C"/>
+        </w:rPr>
+        <w:t>"I'm ModernSofa"</w:t>
+      </w:r>
+      <w:r>
+        <w:rPr>
+          <w:color w:val="FFF906"/>
+        </w:rPr>
+        <w:t>)</w:t>
+      </w:r>
+      <w:r>
+        <w:rPr>
+          <w:color w:val="F8F8F2"/>
+        </w:rPr>
+        <w:t>;</w:t>
+      </w:r>
+      <w:r>
+        <w:rPr>
+          <w:color w:val="F8F8F2"/>
+        </w:rPr>
+        <w:br/>
+        <w:t xml:space="preserve">    </w:t>
+      </w:r>
+      <w:r>
+        <w:rPr>
+          <w:color w:val="737FFF"/>
+        </w:rPr>
+        <w:t>}</w:t>
+      </w:r>
+      <w:r>
+        <w:rPr>
+          <w:color w:val="737FFF"/>
+        </w:rPr>
+        <w:br/>
+        <w:t>}</w:t>
+      </w:r>
+    </w:p>
+    <w:p>
+      <w:pPr>
+        <w:spacing w:line="360" w:lineRule="auto"/>
+        <w:jc w:val="both"/>
+      </w:pPr>
+    </w:p>
+    <w:p>
+      <w:pPr>
+        <w:pStyle w:val="HTMLPreformatted"/>
+        <w:shd w:val="clear" w:color="auto" w:fill="282A36"/>
+        <w:spacing w:line="360" w:lineRule="auto"/>
+        <w:rPr>
+          <w:color w:val="F8F8F2"/>
+        </w:rPr>
+      </w:pPr>
+      <w:r>
+        <w:rPr>
+          <w:color w:val="FF79C6"/>
+        </w:rPr>
+        <w:t xml:space="preserve">package </w:t>
+      </w:r>
+      <w:r>
+        <w:rPr>
+          <w:color w:val="8BE9FD"/>
+        </w:rPr>
+        <w:t>Product</w:t>
+      </w:r>
+      <w:r>
+        <w:rPr>
+          <w:color w:val="F8F8F2"/>
+        </w:rPr>
+        <w:t>;</w:t>
+      </w:r>
+      <w:r>
+        <w:rPr>
+          <w:color w:val="F8F8F2"/>
+        </w:rPr>
+        <w:br/>
+      </w:r>
+      <w:r>
+        <w:rPr>
+          <w:color w:val="F8F8F2"/>
+        </w:rPr>
+        <w:br/>
+      </w:r>
+      <w:r>
+        <w:rPr>
+          <w:color w:val="FF79C6"/>
+        </w:rPr>
+        <w:t xml:space="preserve">public class </w:t>
+      </w:r>
+      <w:r>
+        <w:rPr>
+          <w:color w:val="8BE9FD"/>
+        </w:rPr>
+        <w:t xml:space="preserve">VictorianSofa </w:t>
+      </w:r>
+      <w:r>
+        <w:rPr>
+          <w:color w:val="FF79C6"/>
+        </w:rPr>
+        <w:t xml:space="preserve">implements </w:t>
+      </w:r>
+      <w:r>
+        <w:rPr>
+          <w:color w:val="8BE9FD"/>
+        </w:rPr>
+        <w:t>Sofa</w:t>
+      </w:r>
+      <w:r>
+        <w:rPr>
+          <w:color w:val="737FFF"/>
+        </w:rPr>
+        <w:t>{</w:t>
+      </w:r>
+      <w:r>
+        <w:rPr>
+          <w:color w:val="737FFF"/>
+        </w:rPr>
+        <w:br/>
+        <w:t xml:space="preserve">    </w:t>
+      </w:r>
+      <w:r>
+        <w:rPr>
+          <w:i/>
+          <w:iCs/>
+          <w:color w:val="50FA7B"/>
+        </w:rPr>
+        <w:t>@Override</w:t>
+      </w:r>
+      <w:r>
+        <w:rPr>
+          <w:i/>
+          <w:iCs/>
+          <w:color w:val="50FA7B"/>
+        </w:rPr>
+        <w:br/>
+        <w:t xml:space="preserve">    </w:t>
+      </w:r>
+      <w:r>
+        <w:rPr>
+          <w:color w:val="FF79C6"/>
+        </w:rPr>
+        <w:t xml:space="preserve">public void </w:t>
+      </w:r>
+      <w:r>
+        <w:rPr>
+          <w:color w:val="50FA7B"/>
+        </w:rPr>
+        <w:t>getName</w:t>
+      </w:r>
+      <w:r>
+        <w:rPr>
+          <w:color w:val="FFF906"/>
+        </w:rPr>
+        <w:t xml:space="preserve">() </w:t>
+      </w:r>
+      <w:r>
+        <w:rPr>
+          <w:color w:val="737FFF"/>
+        </w:rPr>
+        <w:t>{</w:t>
+      </w:r>
+      <w:r>
+        <w:rPr>
+          <w:color w:val="737FFF"/>
+        </w:rPr>
+        <w:br/>
+        <w:t xml:space="preserve">        </w:t>
+      </w:r>
+      <w:r>
+        <w:rPr>
+          <w:color w:val="8BE9FD"/>
+        </w:rPr>
+        <w:t>System</w:t>
+      </w:r>
+      <w:r>
+        <w:rPr>
+          <w:color w:val="F8F8F2"/>
+        </w:rPr>
+        <w:t>.</w:t>
+      </w:r>
+      <w:r>
+        <w:rPr>
+          <w:color w:val="BD93F9"/>
+        </w:rPr>
+        <w:t>out</w:t>
+      </w:r>
+      <w:r>
+        <w:rPr>
+          <w:color w:val="F8F8F2"/>
+        </w:rPr>
+        <w:t>.</w:t>
+      </w:r>
+      <w:r>
+        <w:rPr>
+          <w:color w:val="50FA7B"/>
+        </w:rPr>
+        <w:t>println</w:t>
+      </w:r>
+      <w:r>
+        <w:rPr>
+          <w:color w:val="FFF906"/>
+        </w:rPr>
+        <w:t>(</w:t>
+      </w:r>
+      <w:r>
+        <w:rPr>
+          <w:color w:val="F1FA8C"/>
+        </w:rPr>
+        <w:t>"I'm VictorianSofa"</w:t>
+      </w:r>
+      <w:r>
+        <w:rPr>
+          <w:color w:val="FFF906"/>
+        </w:rPr>
+        <w:t>)</w:t>
+      </w:r>
+      <w:r>
+        <w:rPr>
+          <w:color w:val="F8F8F2"/>
+        </w:rPr>
+        <w:t>;</w:t>
+      </w:r>
+      <w:r>
+        <w:rPr>
+          <w:color w:val="F8F8F2"/>
+        </w:rPr>
+        <w:br/>
+        <w:t xml:space="preserve">    </w:t>
+      </w:r>
+      <w:r>
+        <w:rPr>
+          <w:color w:val="737FFF"/>
+        </w:rPr>
+        <w:t>}</w:t>
+      </w:r>
+      <w:r>
+        <w:rPr>
+          <w:color w:val="737FFF"/>
+        </w:rPr>
+        <w:br/>
+        <w:t>}</w:t>
+      </w:r>
+    </w:p>
+    <w:p>
+      <w:pPr>
+        <w:spacing w:line="360" w:lineRule="auto"/>
+        <w:jc w:val="both"/>
+      </w:pPr>
+    </w:p>
+    <w:p>
+      <w:pPr>
+        <w:spacing w:line="360" w:lineRule="auto"/>
+        <w:jc w:val="both"/>
+      </w:pPr>
+      <w:r>
+        <w:t xml:space="preserve">- Tiếp theo ta tạo một </w:t>
+      </w:r>
+      <w:r>
+        <w:t>FurnitureFactory</w:t>
+      </w:r>
+    </w:p>
+    <w:p>
+      <w:pPr>
+        <w:pStyle w:val="HTMLPreformatted"/>
+        <w:shd w:val="clear" w:color="auto" w:fill="282A36"/>
+        <w:spacing w:line="360" w:lineRule="auto"/>
+        <w:rPr>
+          <w:color w:val="F8F8F2"/>
+        </w:rPr>
+      </w:pPr>
+      <w:r>
+        <w:rPr>
+          <w:color w:val="FF79C6"/>
+        </w:rPr>
+        <w:t xml:space="preserve">package </w:t>
+      </w:r>
+      <w:r>
+        <w:rPr>
+          <w:color w:val="8BE9FD"/>
+        </w:rPr>
+        <w:t>Factory</w:t>
+      </w:r>
+      <w:r>
+        <w:rPr>
+          <w:color w:val="F8F8F2"/>
+        </w:rPr>
+        <w:t>;</w:t>
+      </w:r>
+      <w:r>
+        <w:rPr>
+          <w:color w:val="F8F8F2"/>
+        </w:rPr>
+        <w:br/>
+      </w:r>
+      <w:r>
+        <w:rPr>
+          <w:color w:val="F8F8F2"/>
+        </w:rPr>
+        <w:br/>
+      </w:r>
+      <w:r>
+        <w:rPr>
+          <w:color w:val="FF79C6"/>
+        </w:rPr>
+        <w:t xml:space="preserve">import </w:t>
+      </w:r>
+      <w:r>
+        <w:rPr>
+          <w:color w:val="8BE9FD"/>
+        </w:rPr>
+        <w:t>Product.Chair</w:t>
+      </w:r>
+      <w:r>
+        <w:rPr>
+          <w:color w:val="F8F8F2"/>
+        </w:rPr>
+        <w:t>;</w:t>
+      </w:r>
+      <w:r>
+        <w:rPr>
+          <w:color w:val="F8F8F2"/>
+        </w:rPr>
+        <w:br/>
+      </w:r>
+      <w:r>
+        <w:rPr>
+          <w:color w:val="FF79C6"/>
+        </w:rPr>
+        <w:t xml:space="preserve">import </w:t>
+      </w:r>
+      <w:r>
+        <w:rPr>
+          <w:color w:val="8BE9FD"/>
+        </w:rPr>
+        <w:t>Product.Sofa</w:t>
+      </w:r>
+      <w:r>
+        <w:rPr>
+          <w:color w:val="F8F8F2"/>
+        </w:rPr>
+        <w:t>;</w:t>
+      </w:r>
+      <w:r>
+        <w:rPr>
+          <w:color w:val="F8F8F2"/>
+        </w:rPr>
+        <w:br/>
+      </w:r>
+      <w:r>
+        <w:rPr>
+          <w:color w:val="F8F8F2"/>
+        </w:rPr>
+        <w:br/>
+      </w:r>
+      <w:r>
+        <w:rPr>
+          <w:color w:val="FF79C6"/>
+        </w:rPr>
+        <w:t xml:space="preserve">public interface </w:t>
+      </w:r>
+      <w:r>
+        <w:rPr>
+          <w:color w:val="8BE9FD"/>
+        </w:rPr>
+        <w:t xml:space="preserve">FurnitureFactory </w:t>
+      </w:r>
+      <w:r>
+        <w:rPr>
+          <w:color w:val="737FFF"/>
+        </w:rPr>
+        <w:t>{</w:t>
+      </w:r>
+      <w:r>
+        <w:rPr>
+          <w:color w:val="737FFF"/>
+        </w:rPr>
+        <w:br/>
+        <w:t xml:space="preserve">    </w:t>
+      </w:r>
+      <w:r>
+        <w:rPr>
+          <w:color w:val="8BE9FD"/>
+        </w:rPr>
+        <w:t xml:space="preserve">Chair </w:t>
+      </w:r>
+      <w:r>
+        <w:rPr>
+          <w:color w:val="50FA7B"/>
+        </w:rPr>
+        <w:t>createChair</w:t>
+      </w:r>
+      <w:r>
+        <w:rPr>
+          <w:color w:val="FFF906"/>
+        </w:rPr>
+        <w:t>()</w:t>
+      </w:r>
+      <w:r>
+        <w:rPr>
+          <w:color w:val="F8F8F2"/>
+        </w:rPr>
+        <w:t>;</w:t>
+      </w:r>
+      <w:r>
+        <w:rPr>
+          <w:color w:val="F8F8F2"/>
+        </w:rPr>
+        <w:br/>
+        <w:t xml:space="preserve">    </w:t>
+      </w:r>
+      <w:r>
+        <w:rPr>
+          <w:color w:val="8BE9FD"/>
+        </w:rPr>
+        <w:t xml:space="preserve">Sofa </w:t>
+      </w:r>
+      <w:r>
+        <w:rPr>
+          <w:color w:val="50FA7B"/>
+        </w:rPr>
+        <w:t>createSofa</w:t>
+      </w:r>
+      <w:r>
+        <w:rPr>
+          <w:color w:val="FFF906"/>
+        </w:rPr>
+        <w:t>()</w:t>
+      </w:r>
+      <w:r>
+        <w:rPr>
+          <w:color w:val="F8F8F2"/>
+        </w:rPr>
+        <w:t>;</w:t>
+      </w:r>
+      <w:r>
+        <w:rPr>
+          <w:color w:val="F8F8F2"/>
+        </w:rPr>
+        <w:br/>
+      </w:r>
+      <w:r>
+        <w:rPr>
+          <w:color w:val="737FFF"/>
+        </w:rPr>
+        <w:t>}</w:t>
+      </w:r>
+    </w:p>
+    <w:p>
+      <w:pPr>
+        <w:spacing w:line="360" w:lineRule="auto"/>
+        <w:jc w:val="both"/>
+      </w:pPr>
+    </w:p>
+    <w:p>
+      <w:pPr>
+        <w:spacing w:line="360" w:lineRule="auto"/>
+        <w:jc w:val="both"/>
+      </w:pPr>
+      <w:r>
+        <w:t xml:space="preserve">- Sau đó ta tạo các factory dựa trên interface trên </w:t>
+      </w:r>
+    </w:p>
+    <w:p>
+      <w:pPr>
+        <w:pStyle w:val="HTMLPreformatted"/>
+        <w:shd w:val="clear" w:color="auto" w:fill="282A36"/>
+        <w:spacing w:line="360" w:lineRule="auto"/>
+        <w:rPr>
+          <w:color w:val="F8F8F2"/>
+        </w:rPr>
+      </w:pPr>
+      <w:r>
+        <w:rPr>
+          <w:color w:val="FF79C6"/>
+        </w:rPr>
+        <w:t xml:space="preserve">package </w:t>
+      </w:r>
+      <w:r>
+        <w:rPr>
+          <w:color w:val="8BE9FD"/>
+        </w:rPr>
+        <w:t>Factory</w:t>
+      </w:r>
+      <w:r>
+        <w:rPr>
+          <w:color w:val="F8F8F2"/>
+        </w:rPr>
+        <w:t>;</w:t>
+      </w:r>
+      <w:r>
+        <w:rPr>
+          <w:color w:val="F8F8F2"/>
+        </w:rPr>
+        <w:br/>
+      </w:r>
+      <w:r>
+        <w:rPr>
+          <w:color w:val="F8F8F2"/>
+        </w:rPr>
+        <w:br/>
+      </w:r>
+      <w:r>
+        <w:rPr>
+          <w:color w:val="FF79C6"/>
+        </w:rPr>
+        <w:t xml:space="preserve">import </w:t>
+      </w:r>
+      <w:r>
+        <w:rPr>
+          <w:color w:val="8BE9FD"/>
+        </w:rPr>
+        <w:t>Product.ArtDecoChair</w:t>
+      </w:r>
+      <w:r>
+        <w:rPr>
+          <w:color w:val="F8F8F2"/>
+        </w:rPr>
+        <w:t>;</w:t>
+      </w:r>
+      <w:r>
+        <w:rPr>
+          <w:color w:val="F8F8F2"/>
+        </w:rPr>
+        <w:br/>
+      </w:r>
+      <w:r>
+        <w:rPr>
+          <w:color w:val="FF79C6"/>
+        </w:rPr>
+        <w:t xml:space="preserve">import </w:t>
+      </w:r>
+      <w:r>
+        <w:rPr>
+          <w:color w:val="8BE9FD"/>
+        </w:rPr>
+        <w:t>Product.ArtDecoSofa</w:t>
+      </w:r>
+      <w:r>
+        <w:rPr>
+          <w:color w:val="F8F8F2"/>
+        </w:rPr>
+        <w:t>;</w:t>
+      </w:r>
+      <w:r>
+        <w:rPr>
+          <w:color w:val="F8F8F2"/>
+        </w:rPr>
+        <w:br/>
+      </w:r>
+      <w:r>
+        <w:rPr>
+          <w:color w:val="FF79C6"/>
+        </w:rPr>
+        <w:t xml:space="preserve">import </w:t>
+      </w:r>
+      <w:r>
+        <w:rPr>
+          <w:color w:val="8BE9FD"/>
+        </w:rPr>
+        <w:t>Product.Chair</w:t>
+      </w:r>
+      <w:r>
+        <w:rPr>
+          <w:color w:val="F8F8F2"/>
+        </w:rPr>
+        <w:t>;</w:t>
+      </w:r>
+      <w:r>
+        <w:rPr>
+          <w:color w:val="F8F8F2"/>
+        </w:rPr>
+        <w:br/>
+      </w:r>
+      <w:r>
+        <w:rPr>
+          <w:color w:val="FF79C6"/>
+        </w:rPr>
+        <w:t xml:space="preserve">import </w:t>
+      </w:r>
+      <w:r>
+        <w:rPr>
+          <w:color w:val="8BE9FD"/>
+        </w:rPr>
+        <w:t>Product.Sofa</w:t>
+      </w:r>
+      <w:r>
+        <w:rPr>
+          <w:color w:val="F8F8F2"/>
+        </w:rPr>
+        <w:t>;</w:t>
+      </w:r>
+      <w:r>
+        <w:rPr>
+          <w:color w:val="F8F8F2"/>
+        </w:rPr>
+        <w:br/>
+      </w:r>
+      <w:r>
+        <w:rPr>
+          <w:color w:val="F8F8F2"/>
+        </w:rPr>
+        <w:lastRenderedPageBreak/>
+        <w:br/>
+      </w:r>
+      <w:r>
+        <w:rPr>
+          <w:color w:val="FF79C6"/>
+        </w:rPr>
+        <w:t xml:space="preserve">public class </w:t>
+      </w:r>
+      <w:r>
+        <w:rPr>
+          <w:color w:val="8BE9FD"/>
+        </w:rPr>
+        <w:t xml:space="preserve">ArtDecoFurnitureFactory </w:t>
+      </w:r>
+      <w:r>
+        <w:rPr>
+          <w:color w:val="FF79C6"/>
+        </w:rPr>
+        <w:t xml:space="preserve">implements </w:t>
+      </w:r>
+      <w:r>
+        <w:rPr>
+          <w:color w:val="8BE9FD"/>
+        </w:rPr>
+        <w:t>FurnitureFactory</w:t>
+      </w:r>
+      <w:r>
+        <w:rPr>
+          <w:color w:val="737FFF"/>
+        </w:rPr>
+        <w:t>{</w:t>
+      </w:r>
+      <w:r>
+        <w:rPr>
+          <w:color w:val="737FFF"/>
+        </w:rPr>
+        <w:br/>
+      </w:r>
+      <w:r>
+        <w:rPr>
+          <w:color w:val="737FFF"/>
+        </w:rPr>
+        <w:br/>
+        <w:t xml:space="preserve">    </w:t>
+      </w:r>
+      <w:r>
+        <w:rPr>
+          <w:i/>
+          <w:iCs/>
+          <w:color w:val="50FA7B"/>
+        </w:rPr>
+        <w:t>@Override</w:t>
+      </w:r>
+      <w:r>
+        <w:rPr>
+          <w:i/>
+          <w:iCs/>
+          <w:color w:val="50FA7B"/>
+        </w:rPr>
+        <w:br/>
+        <w:t xml:space="preserve">    </w:t>
+      </w:r>
+      <w:r>
+        <w:rPr>
+          <w:color w:val="FF79C6"/>
+        </w:rPr>
+        <w:t xml:space="preserve">public </w:t>
+      </w:r>
+      <w:r>
+        <w:rPr>
+          <w:color w:val="8BE9FD"/>
+        </w:rPr>
+        <w:t xml:space="preserve">Chair </w:t>
+      </w:r>
+      <w:r>
+        <w:rPr>
+          <w:color w:val="50FA7B"/>
+        </w:rPr>
+        <w:t>createChair</w:t>
+      </w:r>
+      <w:r>
+        <w:rPr>
+          <w:color w:val="FFF906"/>
+        </w:rPr>
+        <w:t xml:space="preserve">() </w:t>
+      </w:r>
+      <w:r>
+        <w:rPr>
+          <w:color w:val="737FFF"/>
+        </w:rPr>
+        <w:t>{</w:t>
+      </w:r>
+      <w:r>
+        <w:rPr>
+          <w:color w:val="737FFF"/>
+        </w:rPr>
+        <w:br/>
+        <w:t xml:space="preserve">        </w:t>
+      </w:r>
+      <w:r>
+        <w:rPr>
+          <w:color w:val="FF79C6"/>
+        </w:rPr>
+        <w:t xml:space="preserve">return new </w:t>
+      </w:r>
+      <w:r>
+        <w:rPr>
+          <w:color w:val="8BE9FD"/>
+        </w:rPr>
+        <w:t>ArtDecoChair</w:t>
+      </w:r>
+      <w:r>
+        <w:rPr>
+          <w:color w:val="FFF906"/>
+        </w:rPr>
+        <w:t>()</w:t>
+      </w:r>
+      <w:r>
+        <w:rPr>
+          <w:color w:val="F8F8F2"/>
+        </w:rPr>
+        <w:t>;</w:t>
+      </w:r>
+      <w:r>
+        <w:rPr>
+          <w:color w:val="F8F8F2"/>
+        </w:rPr>
+        <w:br/>
+        <w:t xml:space="preserve">    </w:t>
+      </w:r>
+      <w:r>
+        <w:rPr>
+          <w:color w:val="737FFF"/>
+        </w:rPr>
+        <w:t>}</w:t>
+      </w:r>
+      <w:r>
+        <w:rPr>
+          <w:color w:val="737FFF"/>
+        </w:rPr>
+        <w:br/>
+      </w:r>
+      <w:r>
+        <w:rPr>
+          <w:color w:val="737FFF"/>
+        </w:rPr>
+        <w:br/>
+        <w:t xml:space="preserve">    </w:t>
+      </w:r>
+      <w:r>
+        <w:rPr>
+          <w:i/>
+          <w:iCs/>
+          <w:color w:val="50FA7B"/>
+        </w:rPr>
+        <w:t>@Override</w:t>
+      </w:r>
+      <w:r>
+        <w:rPr>
+          <w:i/>
+          <w:iCs/>
+          <w:color w:val="50FA7B"/>
+        </w:rPr>
+        <w:br/>
+        <w:t xml:space="preserve">    </w:t>
+      </w:r>
+      <w:r>
+        <w:rPr>
+          <w:color w:val="FF79C6"/>
+        </w:rPr>
+        <w:t xml:space="preserve">public </w:t>
+      </w:r>
+      <w:r>
+        <w:rPr>
+          <w:color w:val="8BE9FD"/>
+        </w:rPr>
+        <w:t xml:space="preserve">Sofa </w:t>
+      </w:r>
+      <w:r>
+        <w:rPr>
+          <w:color w:val="50FA7B"/>
+        </w:rPr>
+        <w:t>createSofa</w:t>
+      </w:r>
+      <w:r>
+        <w:rPr>
+          <w:color w:val="FFF906"/>
+        </w:rPr>
+        <w:t xml:space="preserve">() </w:t>
+      </w:r>
+      <w:r>
+        <w:rPr>
+          <w:color w:val="737FFF"/>
+        </w:rPr>
+        <w:t>{</w:t>
+      </w:r>
+      <w:r>
+        <w:rPr>
+          <w:color w:val="737FFF"/>
+        </w:rPr>
+        <w:br/>
+        <w:t xml:space="preserve">        </w:t>
+      </w:r>
+      <w:r>
+        <w:rPr>
+          <w:color w:val="FF79C6"/>
+        </w:rPr>
+        <w:t xml:space="preserve">return new </w:t>
+      </w:r>
+      <w:r>
+        <w:rPr>
+          <w:color w:val="8BE9FD"/>
+        </w:rPr>
+        <w:t>ArtDecoSofa</w:t>
+      </w:r>
+      <w:r>
+        <w:rPr>
+          <w:color w:val="FFF906"/>
+        </w:rPr>
+        <w:t>()</w:t>
+      </w:r>
+      <w:r>
+        <w:rPr>
+          <w:color w:val="F8F8F2"/>
+        </w:rPr>
+        <w:t>;</w:t>
+      </w:r>
+      <w:r>
+        <w:rPr>
+          <w:color w:val="F8F8F2"/>
+        </w:rPr>
+        <w:br/>
+        <w:t xml:space="preserve">    </w:t>
+      </w:r>
+      <w:r>
+        <w:rPr>
+          <w:color w:val="737FFF"/>
+        </w:rPr>
+        <w:t>}</w:t>
+      </w:r>
+      <w:r>
+        <w:rPr>
+          <w:color w:val="737FFF"/>
+        </w:rPr>
+        <w:br/>
+        <w:t>}</w:t>
+      </w:r>
+    </w:p>
+    <w:p>
+      <w:pPr>
+        <w:spacing w:line="360" w:lineRule="auto"/>
+        <w:jc w:val="both"/>
+      </w:pPr>
+    </w:p>
+    <w:p>
+      <w:pPr>
+        <w:pStyle w:val="HTMLPreformatted"/>
+        <w:shd w:val="clear" w:color="auto" w:fill="282A36"/>
+        <w:spacing w:line="360" w:lineRule="auto"/>
+        <w:rPr>
+          <w:color w:val="F8F8F2"/>
+        </w:rPr>
+      </w:pPr>
+      <w:r>
+        <w:rPr>
+          <w:color w:val="FF79C6"/>
+        </w:rPr>
+        <w:t xml:space="preserve">package </w:t>
+      </w:r>
+      <w:r>
+        <w:rPr>
+          <w:color w:val="8BE9FD"/>
+        </w:rPr>
+        <w:t>Factory</w:t>
+      </w:r>
+      <w:r>
+        <w:rPr>
+          <w:color w:val="F8F8F2"/>
+        </w:rPr>
+        <w:t>;</w:t>
+      </w:r>
+      <w:r>
+        <w:rPr>
+          <w:color w:val="F8F8F2"/>
+        </w:rPr>
+        <w:br/>
+      </w:r>
+      <w:r>
+        <w:rPr>
+          <w:color w:val="F8F8F2"/>
+        </w:rPr>
+        <w:br/>
+      </w:r>
+      <w:r>
+        <w:rPr>
+          <w:color w:val="FF79C6"/>
+        </w:rPr>
+        <w:t xml:space="preserve">import </w:t>
+      </w:r>
+      <w:r>
+        <w:rPr>
+          <w:color w:val="8BE9FD"/>
+        </w:rPr>
+        <w:t>Product.Chair</w:t>
+      </w:r>
+      <w:r>
+        <w:rPr>
+          <w:color w:val="F8F8F2"/>
+        </w:rPr>
+        <w:t>;</w:t>
+      </w:r>
+      <w:r>
+        <w:rPr>
+          <w:color w:val="F8F8F2"/>
+        </w:rPr>
+        <w:br/>
+      </w:r>
+      <w:r>
+        <w:rPr>
+          <w:color w:val="FF79C6"/>
+        </w:rPr>
+        <w:t xml:space="preserve">import </w:t>
+      </w:r>
+      <w:r>
+        <w:rPr>
+          <w:color w:val="8BE9FD"/>
+        </w:rPr>
+        <w:t>Product.ModernChair</w:t>
+      </w:r>
+      <w:r>
+        <w:rPr>
+          <w:color w:val="F8F8F2"/>
+        </w:rPr>
+        <w:t>;</w:t>
+      </w:r>
+      <w:r>
+        <w:rPr>
+          <w:color w:val="F8F8F2"/>
+        </w:rPr>
+        <w:br/>
+      </w:r>
+      <w:r>
+        <w:rPr>
+          <w:color w:val="FF79C6"/>
+        </w:rPr>
+        <w:t xml:space="preserve">import </w:t>
+      </w:r>
+      <w:r>
+        <w:rPr>
+          <w:color w:val="8BE9FD"/>
+        </w:rPr>
+        <w:t>Product.ModernSofa</w:t>
+      </w:r>
+      <w:r>
+        <w:rPr>
+          <w:color w:val="F8F8F2"/>
+        </w:rPr>
+        <w:t>;</w:t>
+      </w:r>
+      <w:r>
+        <w:rPr>
+          <w:color w:val="F8F8F2"/>
+        </w:rPr>
+        <w:br/>
+      </w:r>
+      <w:r>
+        <w:rPr>
+          <w:color w:val="FF79C6"/>
+        </w:rPr>
+        <w:t xml:space="preserve">import </w:t>
+      </w:r>
+      <w:r>
+        <w:rPr>
+          <w:color w:val="8BE9FD"/>
+        </w:rPr>
+        <w:t>Product.Sofa</w:t>
+      </w:r>
+      <w:r>
+        <w:rPr>
+          <w:color w:val="F8F8F2"/>
+        </w:rPr>
+        <w:t>;</w:t>
+      </w:r>
+      <w:r>
+        <w:rPr>
+          <w:color w:val="F8F8F2"/>
+        </w:rPr>
+        <w:br/>
+      </w:r>
+      <w:r>
+        <w:rPr>
+          <w:color w:val="F8F8F2"/>
+        </w:rPr>
+        <w:br/>
+      </w:r>
+      <w:r>
+        <w:rPr>
+          <w:color w:val="FF79C6"/>
+        </w:rPr>
+        <w:t xml:space="preserve">public class </w:t>
+      </w:r>
+      <w:r>
+        <w:rPr>
+          <w:color w:val="8BE9FD"/>
+        </w:rPr>
+        <w:t xml:space="preserve">ModernFurnitureFactory </w:t>
+      </w:r>
+      <w:r>
+        <w:rPr>
+          <w:color w:val="FF79C6"/>
+        </w:rPr>
+        <w:t xml:space="preserve">implements </w:t>
+      </w:r>
+      <w:r>
+        <w:rPr>
+          <w:color w:val="8BE9FD"/>
+        </w:rPr>
+        <w:t>FurnitureFactory</w:t>
+      </w:r>
+      <w:r>
+        <w:rPr>
+          <w:color w:val="737FFF"/>
+        </w:rPr>
+        <w:t>{</w:t>
+      </w:r>
+      <w:r>
+        <w:rPr>
+          <w:color w:val="737FFF"/>
+        </w:rPr>
+        <w:br/>
+      </w:r>
+      <w:r>
+        <w:rPr>
+          <w:color w:val="737FFF"/>
+        </w:rPr>
+        <w:br/>
+        <w:t xml:space="preserve">    </w:t>
+      </w:r>
+      <w:r>
+        <w:rPr>
+          <w:i/>
+          <w:iCs/>
+          <w:color w:val="50FA7B"/>
+        </w:rPr>
+        <w:t>@Override</w:t>
+      </w:r>
+      <w:r>
+        <w:rPr>
+          <w:i/>
+          <w:iCs/>
+          <w:color w:val="50FA7B"/>
+        </w:rPr>
+        <w:br/>
+        <w:t xml:space="preserve">    </w:t>
+      </w:r>
+      <w:r>
+        <w:rPr>
+          <w:color w:val="FF79C6"/>
+        </w:rPr>
+        <w:t xml:space="preserve">public </w:t>
+      </w:r>
+      <w:r>
+        <w:rPr>
+          <w:color w:val="8BE9FD"/>
+        </w:rPr>
+        <w:t xml:space="preserve">Chair </w:t>
+      </w:r>
+      <w:r>
+        <w:rPr>
+          <w:color w:val="50FA7B"/>
+        </w:rPr>
+        <w:t>createChair</w:t>
+      </w:r>
+      <w:r>
+        <w:rPr>
+          <w:color w:val="FFF906"/>
+        </w:rPr>
+        <w:t xml:space="preserve">() </w:t>
+      </w:r>
+      <w:r>
+        <w:rPr>
+          <w:color w:val="737FFF"/>
+        </w:rPr>
+        <w:t>{</w:t>
+      </w:r>
+      <w:r>
+        <w:rPr>
+          <w:color w:val="737FFF"/>
+        </w:rPr>
+        <w:br/>
+        <w:t xml:space="preserve">        </w:t>
+      </w:r>
+      <w:r>
+        <w:rPr>
+          <w:color w:val="FF79C6"/>
+        </w:rPr>
+        <w:t xml:space="preserve">return new </w:t>
+      </w:r>
+      <w:r>
+        <w:rPr>
+          <w:color w:val="8BE9FD"/>
+        </w:rPr>
+        <w:t>ModernChair</w:t>
+      </w:r>
+      <w:r>
+        <w:rPr>
+          <w:color w:val="FFF906"/>
+        </w:rPr>
+        <w:t>()</w:t>
+      </w:r>
+      <w:r>
+        <w:rPr>
+          <w:color w:val="F8F8F2"/>
+        </w:rPr>
+        <w:t>;</w:t>
+      </w:r>
+      <w:r>
+        <w:rPr>
+          <w:color w:val="F8F8F2"/>
+        </w:rPr>
+        <w:br/>
+        <w:t xml:space="preserve">    </w:t>
+      </w:r>
+      <w:r>
+        <w:rPr>
+          <w:color w:val="737FFF"/>
+        </w:rPr>
+        <w:t>}</w:t>
+      </w:r>
+      <w:r>
+        <w:rPr>
+          <w:color w:val="737FFF"/>
+        </w:rPr>
+        <w:br/>
+      </w:r>
+      <w:r>
+        <w:rPr>
+          <w:color w:val="737FFF"/>
+        </w:rPr>
+        <w:br/>
+        <w:t xml:space="preserve">    </w:t>
+      </w:r>
+      <w:r>
+        <w:rPr>
+          <w:i/>
+          <w:iCs/>
+          <w:color w:val="50FA7B"/>
+        </w:rPr>
+        <w:t>@Override</w:t>
+      </w:r>
+      <w:r>
+        <w:rPr>
+          <w:i/>
+          <w:iCs/>
+          <w:color w:val="50FA7B"/>
+        </w:rPr>
+        <w:br/>
+        <w:t xml:space="preserve">    </w:t>
+      </w:r>
+      <w:r>
+        <w:rPr>
+          <w:color w:val="FF79C6"/>
+        </w:rPr>
+        <w:t xml:space="preserve">public </w:t>
+      </w:r>
+      <w:r>
+        <w:rPr>
+          <w:color w:val="8BE9FD"/>
+        </w:rPr>
+        <w:t xml:space="preserve">Sofa </w:t>
+      </w:r>
+      <w:r>
+        <w:rPr>
+          <w:color w:val="50FA7B"/>
+        </w:rPr>
+        <w:t>createSofa</w:t>
+      </w:r>
+      <w:r>
+        <w:rPr>
+          <w:color w:val="FFF906"/>
+        </w:rPr>
+        <w:t xml:space="preserve">() </w:t>
+      </w:r>
+      <w:r>
+        <w:rPr>
+          <w:color w:val="737FFF"/>
+        </w:rPr>
+        <w:t>{</w:t>
+      </w:r>
+      <w:r>
+        <w:rPr>
+          <w:color w:val="737FFF"/>
+        </w:rPr>
+        <w:br/>
+        <w:t xml:space="preserve">        </w:t>
+      </w:r>
+      <w:r>
+        <w:rPr>
+          <w:color w:val="FF79C6"/>
+        </w:rPr>
+        <w:t xml:space="preserve">return new </w:t>
+      </w:r>
+      <w:r>
+        <w:rPr>
+          <w:color w:val="8BE9FD"/>
+        </w:rPr>
+        <w:t>ModernSofa</w:t>
+      </w:r>
+      <w:r>
+        <w:rPr>
+          <w:color w:val="FFF906"/>
+        </w:rPr>
+        <w:t>()</w:t>
+      </w:r>
+      <w:r>
+        <w:rPr>
+          <w:color w:val="F8F8F2"/>
+        </w:rPr>
+        <w:t>;</w:t>
+      </w:r>
+      <w:r>
+        <w:rPr>
+          <w:color w:val="F8F8F2"/>
+        </w:rPr>
+        <w:br/>
+        <w:t xml:space="preserve">    </w:t>
+      </w:r>
+      <w:r>
+        <w:rPr>
+          <w:color w:val="737FFF"/>
+        </w:rPr>
+        <w:t>}</w:t>
+      </w:r>
+      <w:r>
+        <w:rPr>
+          <w:color w:val="737FFF"/>
+        </w:rPr>
+        <w:br/>
+        <w:t>}</w:t>
+      </w:r>
+    </w:p>
+    <w:p>
+      <w:pPr>
+        <w:spacing w:line="360" w:lineRule="auto"/>
+        <w:jc w:val="both"/>
+      </w:pPr>
+    </w:p>
+    <w:p>
+      <w:pPr>
+        <w:pStyle w:val="HTMLPreformatted"/>
+        <w:shd w:val="clear" w:color="auto" w:fill="282A36"/>
+        <w:spacing w:line="360" w:lineRule="auto"/>
+        <w:rPr>
+          <w:color w:val="F8F8F2"/>
+        </w:rPr>
+      </w:pPr>
+      <w:r>
+        <w:rPr>
+          <w:color w:val="FF79C6"/>
+        </w:rPr>
+        <w:t xml:space="preserve">package </w:t>
+      </w:r>
+      <w:r>
+        <w:rPr>
+          <w:color w:val="8BE9FD"/>
+        </w:rPr>
+        <w:t>Factory</w:t>
+      </w:r>
+      <w:r>
+        <w:rPr>
+          <w:color w:val="F8F8F2"/>
+        </w:rPr>
+        <w:t>;</w:t>
+      </w:r>
+      <w:r>
+        <w:rPr>
+          <w:color w:val="F8F8F2"/>
+        </w:rPr>
+        <w:br/>
+      </w:r>
+      <w:r>
+        <w:rPr>
+          <w:color w:val="F8F8F2"/>
+        </w:rPr>
+        <w:br/>
+      </w:r>
+      <w:r>
+        <w:rPr>
+          <w:color w:val="FF79C6"/>
+        </w:rPr>
+        <w:lastRenderedPageBreak/>
+        <w:t xml:space="preserve">import </w:t>
+      </w:r>
+      <w:r>
+        <w:rPr>
+          <w:color w:val="8BE9FD"/>
+        </w:rPr>
+        <w:t>Product.Chair</w:t>
+      </w:r>
+      <w:r>
+        <w:rPr>
+          <w:color w:val="F8F8F2"/>
+        </w:rPr>
+        <w:t>;</w:t>
+      </w:r>
+      <w:r>
+        <w:rPr>
+          <w:color w:val="F8F8F2"/>
+        </w:rPr>
+        <w:br/>
+      </w:r>
+      <w:r>
+        <w:rPr>
+          <w:color w:val="FF79C6"/>
+        </w:rPr>
+        <w:t xml:space="preserve">import </w:t>
+      </w:r>
+      <w:r>
+        <w:rPr>
+          <w:color w:val="8BE9FD"/>
+        </w:rPr>
+        <w:t>Product.Sofa</w:t>
+      </w:r>
+      <w:r>
+        <w:rPr>
+          <w:color w:val="F8F8F2"/>
+        </w:rPr>
+        <w:t>;</w:t>
+      </w:r>
+      <w:r>
+        <w:rPr>
+          <w:color w:val="F8F8F2"/>
+        </w:rPr>
+        <w:br/>
+      </w:r>
+      <w:r>
+        <w:rPr>
+          <w:color w:val="FF79C6"/>
+        </w:rPr>
+        <w:t xml:space="preserve">import </w:t>
+      </w:r>
+      <w:r>
+        <w:rPr>
+          <w:color w:val="8BE9FD"/>
+        </w:rPr>
+        <w:t>Product.VictorianChair</w:t>
+      </w:r>
+      <w:r>
+        <w:rPr>
+          <w:color w:val="F8F8F2"/>
+        </w:rPr>
+        <w:t>;</w:t>
+      </w:r>
+      <w:r>
+        <w:rPr>
+          <w:color w:val="F8F8F2"/>
+        </w:rPr>
+        <w:br/>
+      </w:r>
+      <w:r>
+        <w:rPr>
+          <w:color w:val="FF79C6"/>
+        </w:rPr>
+        <w:t xml:space="preserve">import </w:t>
+      </w:r>
+      <w:r>
+        <w:rPr>
+          <w:color w:val="8BE9FD"/>
+        </w:rPr>
+        <w:t>Product.VictorianSofa</w:t>
+      </w:r>
+      <w:r>
+        <w:rPr>
+          <w:color w:val="F8F8F2"/>
+        </w:rPr>
+        <w:t>;</w:t>
+      </w:r>
+      <w:r>
+        <w:rPr>
+          <w:color w:val="F8F8F2"/>
+        </w:rPr>
+        <w:br/>
+      </w:r>
+      <w:r>
+        <w:rPr>
+          <w:color w:val="F8F8F2"/>
+        </w:rPr>
+        <w:br/>
+      </w:r>
+      <w:r>
+        <w:rPr>
+          <w:color w:val="FF79C6"/>
+        </w:rPr>
+        <w:t xml:space="preserve">public class </w:t>
+      </w:r>
+      <w:r>
+        <w:rPr>
+          <w:color w:val="8BE9FD"/>
+        </w:rPr>
+        <w:t xml:space="preserve">VictorianFurnitureFactory </w:t>
+      </w:r>
+      <w:r>
+        <w:rPr>
+          <w:color w:val="FF79C6"/>
+        </w:rPr>
+        <w:t xml:space="preserve">implements </w:t>
+      </w:r>
+      <w:r>
+        <w:rPr>
+          <w:color w:val="8BE9FD"/>
+        </w:rPr>
+        <w:t>FurnitureFactory</w:t>
+      </w:r>
+      <w:r>
+        <w:rPr>
+          <w:color w:val="737FFF"/>
+        </w:rPr>
+        <w:t>{</w:t>
+      </w:r>
+      <w:r>
+        <w:rPr>
+          <w:color w:val="737FFF"/>
+        </w:rPr>
+        <w:br/>
+        <w:t xml:space="preserve">    </w:t>
+      </w:r>
+      <w:r>
+        <w:rPr>
+          <w:i/>
+          <w:iCs/>
+          <w:color w:val="50FA7B"/>
+        </w:rPr>
+        <w:t>@Override</w:t>
+      </w:r>
+      <w:r>
+        <w:rPr>
+          <w:i/>
+          <w:iCs/>
+          <w:color w:val="50FA7B"/>
+        </w:rPr>
+        <w:br/>
+        <w:t xml:space="preserve">    </w:t>
+      </w:r>
+      <w:r>
+        <w:rPr>
+          <w:color w:val="FF79C6"/>
+        </w:rPr>
+        <w:t xml:space="preserve">public </w:t>
+      </w:r>
+      <w:r>
+        <w:rPr>
+          <w:color w:val="8BE9FD"/>
+        </w:rPr>
+        <w:t xml:space="preserve">Chair </w:t>
+      </w:r>
+      <w:r>
+        <w:rPr>
+          <w:color w:val="50FA7B"/>
+        </w:rPr>
+        <w:t>createChair</w:t>
+      </w:r>
+      <w:r>
+        <w:rPr>
+          <w:color w:val="FFF906"/>
+        </w:rPr>
+        <w:t xml:space="preserve">() </w:t>
+      </w:r>
+      <w:r>
+        <w:rPr>
+          <w:color w:val="737FFF"/>
+        </w:rPr>
+        <w:t>{</w:t>
+      </w:r>
+      <w:r>
+        <w:rPr>
+          <w:color w:val="737FFF"/>
+        </w:rPr>
+        <w:br/>
+        <w:t xml:space="preserve">        </w:t>
+      </w:r>
+      <w:r>
+        <w:rPr>
+          <w:color w:val="FF79C6"/>
+        </w:rPr>
+        <w:t xml:space="preserve">return new </w:t>
+      </w:r>
+      <w:r>
+        <w:rPr>
+          <w:color w:val="8BE9FD"/>
+        </w:rPr>
+        <w:t>VictorianChair</w:t>
+      </w:r>
+      <w:r>
+        <w:rPr>
+          <w:color w:val="FFF906"/>
+        </w:rPr>
+        <w:t>()</w:t>
+      </w:r>
+      <w:r>
+        <w:rPr>
+          <w:color w:val="F8F8F2"/>
+        </w:rPr>
+        <w:t>;</w:t>
+      </w:r>
+      <w:r>
+        <w:rPr>
+          <w:color w:val="F8F8F2"/>
+        </w:rPr>
+        <w:br/>
+        <w:t xml:space="preserve">    </w:t>
+      </w:r>
+      <w:r>
+        <w:rPr>
+          <w:color w:val="737FFF"/>
+        </w:rPr>
+        <w:t>}</w:t>
+      </w:r>
+      <w:r>
+        <w:rPr>
+          <w:color w:val="737FFF"/>
+        </w:rPr>
+        <w:br/>
+      </w:r>
+      <w:r>
+        <w:rPr>
+          <w:color w:val="737FFF"/>
+        </w:rPr>
+        <w:br/>
+        <w:t xml:space="preserve">    </w:t>
+      </w:r>
+      <w:r>
+        <w:rPr>
+          <w:i/>
+          <w:iCs/>
+          <w:color w:val="50FA7B"/>
+        </w:rPr>
+        <w:t>@Override</w:t>
+      </w:r>
+      <w:r>
+        <w:rPr>
+          <w:i/>
+          <w:iCs/>
+          <w:color w:val="50FA7B"/>
+        </w:rPr>
+        <w:br/>
+        <w:t xml:space="preserve">    </w:t>
+      </w:r>
+      <w:r>
+        <w:rPr>
+          <w:color w:val="FF79C6"/>
+        </w:rPr>
+        <w:t xml:space="preserve">public </w:t>
+      </w:r>
+      <w:r>
+        <w:rPr>
+          <w:color w:val="8BE9FD"/>
+        </w:rPr>
+        <w:t xml:space="preserve">Sofa </w:t>
+      </w:r>
+      <w:r>
+        <w:rPr>
+          <w:color w:val="50FA7B"/>
+        </w:rPr>
+        <w:t>createSofa</w:t>
+      </w:r>
+      <w:r>
+        <w:rPr>
+          <w:color w:val="FFF906"/>
+        </w:rPr>
+        <w:t xml:space="preserve">() </w:t>
+      </w:r>
+      <w:r>
+        <w:rPr>
+          <w:color w:val="737FFF"/>
+        </w:rPr>
+        <w:t>{</w:t>
+      </w:r>
+      <w:r>
+        <w:rPr>
+          <w:color w:val="737FFF"/>
+        </w:rPr>
+        <w:br/>
+        <w:t xml:space="preserve">        </w:t>
+      </w:r>
+      <w:r>
+        <w:rPr>
+          <w:color w:val="FF79C6"/>
+        </w:rPr>
+        <w:t xml:space="preserve">return new </w:t>
+      </w:r>
+      <w:r>
+        <w:rPr>
+          <w:color w:val="8BE9FD"/>
+        </w:rPr>
+        <w:t>VictorianSofa</w:t>
+      </w:r>
+      <w:r>
+        <w:rPr>
+          <w:color w:val="FFF906"/>
+        </w:rPr>
+        <w:t>()</w:t>
+      </w:r>
+      <w:r>
+        <w:rPr>
+          <w:color w:val="F8F8F2"/>
+        </w:rPr>
+        <w:t>;</w:t>
+      </w:r>
+      <w:r>
+        <w:rPr>
+          <w:color w:val="F8F8F2"/>
+        </w:rPr>
+        <w:br/>
+        <w:t xml:space="preserve">    </w:t>
+      </w:r>
+      <w:r>
+        <w:rPr>
+          <w:color w:val="737FFF"/>
+        </w:rPr>
+        <w:t>}</w:t>
+      </w:r>
+      <w:r>
+        <w:rPr>
+          <w:color w:val="737FFF"/>
+        </w:rPr>
+        <w:br/>
+        <w:t>}</w:t>
+      </w:r>
+    </w:p>
+    <w:p>
+      <w:pPr>
+        <w:spacing w:line="360" w:lineRule="auto"/>
+        <w:jc w:val="both"/>
+      </w:pPr>
+    </w:p>
+    <w:p>
+      <w:pPr>
+        <w:spacing w:line="360" w:lineRule="auto"/>
+        <w:jc w:val="both"/>
+      </w:pPr>
+      <w:r>
+        <w:t>- Trong Main ta tạo để test</w:t>
+      </w:r>
+    </w:p>
+    <w:p>
+      <w:pPr>
+        <w:pStyle w:val="HTMLPreformatted"/>
+        <w:shd w:val="clear" w:color="auto" w:fill="282A36"/>
+        <w:spacing w:line="360" w:lineRule="auto"/>
+        <w:rPr>
+          <w:color w:val="F8F8F2"/>
+        </w:rPr>
+      </w:pPr>
+      <w:r>
+        <w:rPr>
+          <w:color w:val="FF79C6"/>
+        </w:rPr>
+        <w:t xml:space="preserve">import </w:t>
+      </w:r>
+      <w:r>
+        <w:rPr>
+          <w:color w:val="8BE9FD"/>
+        </w:rPr>
+        <w:t>Factory.ModernFurnitureFactory</w:t>
+      </w:r>
+      <w:r>
+        <w:rPr>
+          <w:color w:val="F8F8F2"/>
+        </w:rPr>
+        <w:t>;</w:t>
+      </w:r>
+      <w:r>
+        <w:rPr>
+          <w:color w:val="F8F8F2"/>
+        </w:rPr>
+        <w:br/>
+      </w:r>
+      <w:r>
+        <w:rPr>
+          <w:color w:val="FF79C6"/>
+        </w:rPr>
+        <w:t xml:space="preserve">import </w:t>
+      </w:r>
+      <w:r>
+        <w:rPr>
+          <w:color w:val="8BE9FD"/>
+        </w:rPr>
+        <w:t>Product.Chair</w:t>
+      </w:r>
+      <w:r>
+        <w:rPr>
+          <w:color w:val="F8F8F2"/>
+        </w:rPr>
+        <w:t>;</w:t>
+      </w:r>
+      <w:r>
+        <w:rPr>
+          <w:color w:val="F8F8F2"/>
+        </w:rPr>
+        <w:br/>
+      </w:r>
+      <w:r>
+        <w:rPr>
+          <w:color w:val="FF79C6"/>
+        </w:rPr>
+        <w:t xml:space="preserve">import </w:t>
+      </w:r>
+      <w:r>
+        <w:rPr>
+          <w:color w:val="8BE9FD"/>
+        </w:rPr>
+        <w:t>Product.Sofa</w:t>
+      </w:r>
+      <w:r>
+        <w:rPr>
+          <w:color w:val="F8F8F2"/>
+        </w:rPr>
+        <w:t>;</w:t>
+      </w:r>
+      <w:r>
+        <w:rPr>
+          <w:color w:val="F8F8F2"/>
+        </w:rPr>
+        <w:br/>
+      </w:r>
+      <w:r>
+        <w:rPr>
+          <w:color w:val="F8F8F2"/>
+        </w:rPr>
+        <w:br/>
+      </w:r>
+      <w:r>
+        <w:rPr>
+          <w:color w:val="FF79C6"/>
+        </w:rPr>
+        <w:t xml:space="preserve">public class </w:t>
+      </w:r>
+      <w:r>
+        <w:rPr>
+          <w:color w:val="8BE9FD"/>
+        </w:rPr>
+        <w:t xml:space="preserve">Main </w:t>
+      </w:r>
+      <w:r>
+        <w:rPr>
+          <w:color w:val="737FFF"/>
+        </w:rPr>
+        <w:t>{</w:t>
+      </w:r>
+      <w:r>
+        <w:rPr>
+          <w:color w:val="737FFF"/>
+        </w:rPr>
+        <w:br/>
+        <w:t xml:space="preserve">    </w:t>
+      </w:r>
+      <w:r>
+        <w:rPr>
+          <w:color w:val="FF79C6"/>
+        </w:rPr>
+        <w:t xml:space="preserve">public static void </w:t>
+      </w:r>
+      <w:r>
+        <w:rPr>
+          <w:color w:val="50FA7B"/>
+        </w:rPr>
+        <w:t>main</w:t>
+      </w:r>
+      <w:r>
+        <w:rPr>
+          <w:color w:val="FFF906"/>
+        </w:rPr>
+        <w:t>(</w:t>
+      </w:r>
+      <w:r>
+        <w:rPr>
+          <w:color w:val="8BE9FD"/>
+        </w:rPr>
+        <w:t>String</w:t>
+      </w:r>
+      <w:r>
+        <w:rPr>
+          <w:color w:val="36FFAC"/>
+        </w:rPr>
+        <w:t xml:space="preserve">[] </w:t>
+      </w:r>
+      <w:r>
+        <w:rPr>
+          <w:i/>
+          <w:iCs/>
+          <w:color w:val="B9BCD1"/>
+        </w:rPr>
+        <w:t>args</w:t>
+      </w:r>
+      <w:r>
+        <w:rPr>
+          <w:color w:val="FFF906"/>
+        </w:rPr>
+        <w:t xml:space="preserve">) </w:t>
+      </w:r>
+      <w:r>
+        <w:rPr>
+          <w:color w:val="737FFF"/>
+        </w:rPr>
+        <w:t>{</w:t>
+      </w:r>
+      <w:r>
+        <w:rPr>
+          <w:color w:val="737FFF"/>
+        </w:rPr>
+        <w:br/>
+        <w:t xml:space="preserve">        </w:t>
+      </w:r>
+      <w:r>
+        <w:rPr>
+          <w:color w:val="8BE9FD"/>
+        </w:rPr>
+        <w:t xml:space="preserve">ModernFurnitureFactory </w:t>
+      </w:r>
+      <w:r>
+        <w:rPr>
+          <w:color w:val="B9BCD1"/>
+        </w:rPr>
+        <w:t xml:space="preserve">modernFurnitureFactory </w:t>
+      </w:r>
+      <w:r>
+        <w:rPr>
+          <w:color w:val="F8F8F2"/>
+        </w:rPr>
+        <w:t xml:space="preserve">= </w:t>
+      </w:r>
+      <w:r>
+        <w:rPr>
+          <w:color w:val="FF79C6"/>
+        </w:rPr>
+        <w:t xml:space="preserve">new </w:t>
+      </w:r>
+      <w:r>
+        <w:rPr>
+          <w:color w:val="8BE9FD"/>
+        </w:rPr>
+        <w:t>ModernFurnitureFactory</w:t>
+      </w:r>
+      <w:r>
+        <w:rPr>
+          <w:color w:val="FFF906"/>
+        </w:rPr>
+        <w:t>()</w:t>
+      </w:r>
+      <w:r>
+        <w:rPr>
+          <w:color w:val="F8F8F2"/>
+        </w:rPr>
+        <w:t>;</w:t>
+      </w:r>
+      <w:r>
+        <w:rPr>
+          <w:color w:val="F8F8F2"/>
+        </w:rPr>
+        <w:br/>
+        <w:t xml:space="preserve">        </w:t>
+      </w:r>
+      <w:r>
+        <w:rPr>
+          <w:color w:val="8BE9FD"/>
+        </w:rPr>
+        <w:t xml:space="preserve">Chair </w:t>
+      </w:r>
+      <w:r>
+        <w:rPr>
+          <w:color w:val="B9BCD1"/>
+        </w:rPr>
+        <w:t xml:space="preserve">chair </w:t>
+      </w:r>
+      <w:r>
+        <w:rPr>
+          <w:color w:val="F8F8F2"/>
+        </w:rPr>
+        <w:t xml:space="preserve">= </w:t>
+      </w:r>
+      <w:r>
+        <w:rPr>
+          <w:color w:val="B9BCD1"/>
+        </w:rPr>
+        <w:t>modernFurnitureFactory</w:t>
+      </w:r>
+      <w:r>
+        <w:rPr>
+          <w:color w:val="F8F8F2"/>
+        </w:rPr>
+        <w:t>.</w:t>
+      </w:r>
+      <w:r>
+        <w:rPr>
+          <w:color w:val="50FA7B"/>
+        </w:rPr>
+        <w:t>createChair</w:t>
+      </w:r>
+      <w:r>
+        <w:rPr>
+          <w:color w:val="FFF906"/>
+        </w:rPr>
+        <w:t>()</w:t>
+      </w:r>
+      <w:r>
+        <w:rPr>
+          <w:color w:val="F8F8F2"/>
+        </w:rPr>
+        <w:t>;</w:t>
+      </w:r>
+      <w:r>
+        <w:rPr>
+          <w:color w:val="F8F8F2"/>
+        </w:rPr>
+        <w:br/>
+        <w:t xml:space="preserve">        </w:t>
+      </w:r>
+      <w:r>
+        <w:rPr>
+          <w:color w:val="B9BCD1"/>
+        </w:rPr>
+        <w:t>chair</w:t>
+      </w:r>
+      <w:r>
+        <w:rPr>
+          <w:color w:val="F8F8F2"/>
+        </w:rPr>
+        <w:t>.</w:t>
+      </w:r>
+      <w:r>
+        <w:rPr>
+          <w:color w:val="50FA7B"/>
+        </w:rPr>
+        <w:t>getName</w:t>
+      </w:r>
+      <w:r>
+        <w:rPr>
+          <w:color w:val="FFF906"/>
+        </w:rPr>
+        <w:t>()</w:t>
+      </w:r>
+      <w:r>
+        <w:rPr>
+          <w:color w:val="F8F8F2"/>
+        </w:rPr>
+        <w:t>;</w:t>
+      </w:r>
+      <w:r>
+        <w:rPr>
+          <w:color w:val="F8F8F2"/>
+        </w:rPr>
+        <w:br/>
+        <w:t xml:space="preserve">        </w:t>
+      </w:r>
+      <w:r>
+        <w:rPr>
+          <w:color w:val="8BE9FD"/>
+        </w:rPr>
+        <w:t xml:space="preserve">Sofa </w:t>
+      </w:r>
+      <w:r>
+        <w:rPr>
+          <w:color w:val="B9BCD1"/>
+        </w:rPr>
+        <w:t xml:space="preserve">sofa </w:t>
+      </w:r>
+      <w:r>
+        <w:rPr>
+          <w:color w:val="F8F8F2"/>
+        </w:rPr>
+        <w:t xml:space="preserve">= </w:t>
+      </w:r>
+      <w:r>
+        <w:rPr>
+          <w:color w:val="B9BCD1"/>
+        </w:rPr>
+        <w:t>modernFurnitureFactory</w:t>
+      </w:r>
+      <w:r>
+        <w:rPr>
+          <w:color w:val="F8F8F2"/>
+        </w:rPr>
+        <w:t>.</w:t>
+      </w:r>
+      <w:r>
+        <w:rPr>
+          <w:color w:val="50FA7B"/>
+        </w:rPr>
+        <w:t>createSofa</w:t>
+      </w:r>
+      <w:r>
+        <w:rPr>
+          <w:color w:val="FFF906"/>
+        </w:rPr>
+        <w:t>()</w:t>
+      </w:r>
+      <w:r>
+        <w:rPr>
+          <w:color w:val="F8F8F2"/>
+        </w:rPr>
+        <w:t>;</w:t>
+      </w:r>
+      <w:r>
+        <w:rPr>
+          <w:color w:val="F8F8F2"/>
+        </w:rPr>
+        <w:br/>
+        <w:t xml:space="preserve">        </w:t>
+      </w:r>
+      <w:r>
+        <w:rPr>
+          <w:color w:val="B9BCD1"/>
+        </w:rPr>
+        <w:t>sofa</w:t>
+      </w:r>
+      <w:r>
+        <w:rPr>
+          <w:color w:val="F8F8F2"/>
+        </w:rPr>
+        <w:t>.</w:t>
+      </w:r>
+      <w:r>
+        <w:rPr>
+          <w:color w:val="50FA7B"/>
+        </w:rPr>
+        <w:t>getName</w:t>
+      </w:r>
+      <w:r>
+        <w:rPr>
+          <w:color w:val="FFF906"/>
+        </w:rPr>
+        <w:t>()</w:t>
+      </w:r>
+      <w:r>
+        <w:rPr>
+          <w:color w:val="F8F8F2"/>
+        </w:rPr>
+        <w:t>;</w:t>
+      </w:r>
+      <w:r>
+        <w:rPr>
+          <w:color w:val="F8F8F2"/>
+        </w:rPr>
+        <w:br/>
+        <w:t xml:space="preserve">    </w:t>
+      </w:r>
+      <w:r>
+        <w:rPr>
+          <w:color w:val="737FFF"/>
+        </w:rPr>
+        <w:t>}</w:t>
+      </w:r>
+      <w:r>
+        <w:rPr>
+          <w:color w:val="737FFF"/>
+        </w:rPr>
+        <w:br/>
+        <w:t>}</w:t>
+      </w:r>
+    </w:p>
+    <w:p>
+      <w:pPr>
+        <w:spacing w:line="360" w:lineRule="auto"/>
+        <w:jc w:val="both"/>
+      </w:pPr>
+    </w:p>
+    <w:p>
+      <w:pPr>
+        <w:spacing w:line="360" w:lineRule="auto"/>
+        <w:jc w:val="both"/>
+      </w:pPr>
+      <w:r>
+        <w:lastRenderedPageBreak/>
+        <w:drawing>
+          <wp:inline distT="0" distB="0" distL="0" distR="0" wp14:anchorId="3D10429A" wp14:editId="30D496B2">
+            <wp:extent cx="5943600" cy="943610"/>
+            <wp:effectExtent l="0" t="0" r="0" b="8890"/>
+            <wp:docPr id="28" name="Picture 28"/>
+            <wp:cNvGraphicFramePr>
+              <a:graphicFrameLocks xmlns:a="http://schemas.openxmlformats.org/drawingml/2006/main" noChangeAspect="1"/>
+            </wp:cNvGraphicFramePr>
+            <a:graphic xmlns:a="http://schemas.openxmlformats.org/drawingml/2006/main">
+              <a:graphicData uri="http://schemas.openxmlformats.org/drawingml/2006/picture">
+                <pic:pic xmlns:pic="http://schemas.openxmlformats.org/drawingml/2006/picture">
+                  <pic:nvPicPr>
+                    <pic:cNvPr id="1" name=""/>
+                    <pic:cNvPicPr/>
+                  </pic:nvPicPr>
+                  <pic:blipFill>
+                    <a:blip r:embed="rId32"/>
+                    <a:stretch>
+                      <a:fillRect/>
+                    </a:stretch>
+                  </pic:blipFill>
+                  <pic:spPr>
+                    <a:xfrm>
+                      <a:off x="0" y="0"/>
+                      <a:ext cx="5943600" cy="943610"/>
+                    </a:xfrm>
+                    <a:prstGeom prst="rect">
+                      <a:avLst/>
+                    </a:prstGeom>
+                  </pic:spPr>
+                </pic:pic>
+              </a:graphicData>
+            </a:graphic>
+          </wp:inline>
+        </w:drawing>
+      </w:r>
+    </w:p>
+    <w:p>
+      <w:pPr>
+        <w:spacing w:line="360" w:lineRule="auto"/>
+        <w:jc w:val="both"/>
+      </w:pPr>
+      <w:r>
+        <w:t>- Với cách làm này, ta có thể dễ dàng thêm một sản phẩm mới vào cửa hàng nội thất mà không tác động đến các sản phẩm khác.</w:t>
+      </w:r>
+    </w:p>
+    <w:p>
+      <w:pPr>
+        <w:spacing w:line="360" w:lineRule="auto"/>
+        <w:jc w:val="both"/>
+      </w:pPr>
+      <w:r>
+        <w:t xml:space="preserve">- Cách này sẽ phù hợp với ứng dụng có các đối tượng thuộc cùng nhóm cùng họ với nhau, như trong ví dụ này có các ChairModern và SofaModern cùng nhóm. </w:t>
+      </w:r>
+    </w:p>
+    <w:p>
+      <w:pPr>
+        <w:spacing w:line="360" w:lineRule="auto"/>
+        <w:jc w:val="both"/>
+      </w:pPr>
+      <w:r>
+        <w:br w:type="page"/>
+      </w:r>
+    </w:p>
+    <w:p>
+      <w:pPr>
+        <w:pStyle w:val="Header2"/>
+        <w:spacing w:line="360" w:lineRule="auto"/>
+        <w:sectPr>
+          <w:headerReference w:type="default" r:id="rId33"/>
+          <w:type w:val="continuous"/>
+          <w:pgSz w:w="12240" w:h="15840"/>
+          <w:pgMar w:top="1440" w:right="1440" w:bottom="1440" w:left="1440" w:header="720" w:footer="720" w:gutter="0"/>
+          <w:cols w:space="720"/>
+          <w:docGrid w:linePitch="360"/>
+        </w:sectPr>
+      </w:pPr>
     </w:p>
     <w:p>
       <w:pPr>
@@ -36953,7 +40520,7 @@
         </w:rPr>
         <w:t xml:space="preserve">[1]. Ông Dev. (2019). Design Pattern. Link: </w:t>
       </w:r>
-      <w:hyperlink r:id="rId29" w:history="1">
+      <w:hyperlink r:id="rId34" w:history="1">
         <w:r>
           <w:rPr>
             <w:rStyle w:val="Hyperlink"/>
@@ -36983,7 +40550,7 @@
         </w:rPr>
         <w:t xml:space="preserve">[2]. Design Patterns and Refactoring. (2023). Retrieved May 4, 2023, from Sourcemaking.com website: </w:t>
       </w:r>
-      <w:hyperlink r:id="rId30" w:history="1">
+      <w:hyperlink r:id="rId35" w:history="1">
         <w:r>
           <w:rPr>
             <w:rStyle w:val="Hyperlink"/>
@@ -37013,7 +40580,7 @@
         </w:rPr>
         <w:t xml:space="preserve">[3]. Design Patterns and Refactoring. (2023). Retrieved May 5, 2023, from Sourcemaking.com website: </w:t>
       </w:r>
-      <w:hyperlink r:id="rId31" w:history="1">
+      <w:hyperlink r:id="rId36" w:history="1">
         <w:r>
           <w:rPr>
             <w:rStyle w:val="Hyperlink"/>
@@ -37043,7 +40610,7 @@
         </w:rPr>
         <w:t xml:space="preserve">[4]. Design Patterns and Refactoring. (2023). Retrieved May 10, 2023, from Sourcemaking.com website: </w:t>
       </w:r>
-      <w:hyperlink r:id="rId32" w:history="1">
+      <w:hyperlink r:id="rId37" w:history="1">
         <w:r>
           <w:rPr>
             <w:rStyle w:val="Hyperlink"/>
@@ -37073,7 +40640,7 @@
         </w:rPr>
         <w:t xml:space="preserve">[5]. RickDavis. (2012, June 23). Java Singleton and Synchronization. Retrieved May 10, 2023, from Stack Overflow website: </w:t>
       </w:r>
-      <w:hyperlink r:id="rId33" w:history="1">
+      <w:hyperlink r:id="rId38" w:history="1">
         <w:r>
           <w:rPr>
             <w:rStyle w:val="Hyperlink"/>
@@ -37115,7 +40682,7 @@
         </w:rPr>
         <w:t xml:space="preserve">Design Patterns and Refactoring. (2023). Retrieved May 11, 2023, from Sourcemaking.com website: </w:t>
       </w:r>
-      <w:hyperlink r:id="rId34" w:history="1">
+      <w:hyperlink r:id="rId39" w:history="1">
         <w:r>
           <w:rPr>
             <w:rStyle w:val="Hyperlink"/>
@@ -37160,7 +40727,7 @@
         </w:rPr>
         <w:t xml:space="preserve">Gupta, L. (2014, May 9). Builder Design Pattern - HowToDoInJava. Retrieved May 13, 2023, from HowToDoInJava website: </w:t>
       </w:r>
-      <w:hyperlink r:id="rId35" w:history="1">
+      <w:hyperlink r:id="rId40" w:history="1">
         <w:r>
           <w:rPr>
             <w:rStyle w:val="Hyperlink"/>
@@ -37204,7 +40771,7 @@
         </w:rPr>
         <w:t xml:space="preserve">Design Patterns and Refactoring. (2023). Retrieved May 13, 2023, from Sourcemaking.com website: </w:t>
       </w:r>
-      <w:hyperlink r:id="rId36" w:history="1">
+      <w:hyperlink r:id="rId41" w:history="1">
         <w:r>
           <w:rPr>
             <w:rStyle w:val="Hyperlink"/>
@@ -37225,27 +40792,253 @@
     </w:p>
     <w:p>
       <w:pPr>
-        <w:spacing w:before="100" w:beforeAutospacing="1" w:after="100" w:afterAutospacing="1" w:line="360" w:lineRule="auto"/>
+        <w:pStyle w:val="NormalWeb"/>
+        <w:spacing w:before="0" w:beforeAutospacing="0" w:after="0" w:afterAutospacing="0" w:line="360" w:lineRule="auto"/>
+        <w:ind w:left="600" w:hanging="600"/>
         <w:jc w:val="both"/>
         <w:rPr>
+          <w:color w:val="000000"/>
+          <w:sz w:val="26"/>
+          <w:szCs w:val="26"/>
+        </w:rPr>
+      </w:pPr>
+      <w:r>
+        <w:rPr>
+          <w:color w:val="000000"/>
+          <w:szCs w:val="26"/>
+        </w:rPr>
+        <w:t>‌</w:t>
+      </w:r>
+      <w:r>
+        <w:rPr>
+          <w:color w:val="000000"/>
+          <w:sz w:val="26"/>
+          <w:szCs w:val="26"/>
+        </w:rPr>
+        <w:t xml:space="preserve">[9]. </w:t>
+      </w:r>
+      <w:r>
+        <w:rPr>
+          <w:color w:val="000000"/>
+          <w:sz w:val="26"/>
+          <w:szCs w:val="26"/>
+        </w:rPr>
+        <w:t xml:space="preserve">Ren. (2022, March 8). Design Pattern - Abstract Factory - Viblo. Retrieved May 20, 2023, from Viblo website: </w:t>
+      </w:r>
+      <w:hyperlink r:id="rId42" w:history="1">
+        <w:r>
+          <w:rPr>
+            <w:rStyle w:val="Hyperlink"/>
+            <w:sz w:val="26"/>
+            <w:szCs w:val="26"/>
+          </w:rPr>
+          <w:t>https://viblo.asia/p/design-pattern-abstract-factory-gAm5yEvV5db</w:t>
+        </w:r>
+      </w:hyperlink>
+      <w:r>
+        <w:rPr>
+          <w:color w:val="000000"/>
+          <w:sz w:val="26"/>
+          <w:szCs w:val="26"/>
+        </w:rPr>
+        <w:t xml:space="preserve"> </w:t>
+      </w:r>
+    </w:p>
+    <w:p>
+      <w:pPr>
+        <w:pStyle w:val="NormalWeb"/>
+        <w:spacing w:before="0" w:beforeAutospacing="0" w:after="0" w:afterAutospacing="0" w:line="360" w:lineRule="auto"/>
+        <w:ind w:left="600" w:hanging="600"/>
+        <w:jc w:val="both"/>
+        <w:rPr>
+          <w:color w:val="000000"/>
+          <w:sz w:val="26"/>
+          <w:szCs w:val="26"/>
+        </w:rPr>
+      </w:pPr>
+      <w:r>
+        <w:rPr>
+          <w:color w:val="000000"/>
+          <w:sz w:val="26"/>
+          <w:szCs w:val="26"/>
+        </w:rPr>
+        <w:t>‌</w:t>
+      </w:r>
+      <w:r>
+        <w:rPr>
+          <w:color w:val="000000"/>
+          <w:sz w:val="26"/>
+          <w:szCs w:val="26"/>
+        </w:rPr>
+        <w:t xml:space="preserve">[10]. </w:t>
+      </w:r>
+      <w:r>
+        <w:rPr>
+          <w:color w:val="000000"/>
+          <w:sz w:val="26"/>
+          <w:szCs w:val="26"/>
+        </w:rPr>
+        <w:t xml:space="preserve">Hoàng Đinh. (2021, November 21). Tổng quan về Abstract Factory Design Pattern. Retrieved May 20, 2023, from Viblo website: </w:t>
+      </w:r>
+      <w:hyperlink r:id="rId43" w:history="1">
+        <w:r>
+          <w:rPr>
+            <w:rStyle w:val="Hyperlink"/>
+            <w:sz w:val="26"/>
+            <w:szCs w:val="26"/>
+          </w:rPr>
+          <w:t>https://viblo.asia/p/abstract-factory-design-pattern-tro-thu-dac-luc-cua-developers-maGK7B4M5j2</w:t>
+        </w:r>
+      </w:hyperlink>
+      <w:r>
+        <w:rPr>
+          <w:color w:val="000000"/>
+          <w:sz w:val="26"/>
+          <w:szCs w:val="26"/>
+        </w:rPr>
+        <w:t xml:space="preserve"> </w:t>
+      </w:r>
+    </w:p>
+    <w:p>
+      <w:pPr>
+        <w:pStyle w:val="NormalWeb"/>
+        <w:spacing w:line="360" w:lineRule="auto"/>
+        <w:jc w:val="both"/>
+        <w:rPr>
+          <w:color w:val="000000"/>
+          <w:sz w:val="26"/>
+          <w:szCs w:val="26"/>
+        </w:rPr>
+      </w:pPr>
+      <w:r>
+        <w:rPr>
+          <w:color w:val="000000"/>
+          <w:sz w:val="26"/>
+          <w:szCs w:val="26"/>
+        </w:rPr>
+        <w:t>‌</w:t>
+      </w:r>
+    </w:p>
+    <w:p>
+      <w:pPr>
+        <w:pStyle w:val="NormalWeb"/>
+        <w:spacing w:before="0" w:beforeAutospacing="0" w:after="0" w:afterAutospacing="0" w:line="360" w:lineRule="auto"/>
+        <w:ind w:left="600" w:hanging="600"/>
+        <w:jc w:val="both"/>
+        <w:rPr>
+          <w:color w:val="000000"/>
+          <w:sz w:val="26"/>
+          <w:szCs w:val="26"/>
+        </w:rPr>
+      </w:pPr>
+      <w:r>
+        <w:rPr>
           <w:rStyle w:val="Hyperlink"/>
-          <w:rFonts w:eastAsia="Times New Roman"/>
           <w:color w:val="000000"/>
-          <w:kern w:val="0"/>
+          <w:sz w:val="26"/>
           <w:szCs w:val="26"/>
           <w:u w:val="none"/>
-          <w14:ligatures w14:val="none"/>
+        </w:rPr>
+        <w:lastRenderedPageBreak/>
+        <w:t>[11].</w:t>
+      </w:r>
+      <w:r>
+        <w:rPr>
+          <w:rStyle w:val="Hyperlink"/>
+          <w:color w:val="000000"/>
+          <w:sz w:val="26"/>
+          <w:szCs w:val="26"/>
+          <w:u w:val="none"/>
+        </w:rPr>
+        <w:t xml:space="preserve"> </w:t>
+      </w:r>
+      <w:r>
+        <w:rPr>
+          <w:color w:val="000000"/>
+          <w:sz w:val="26"/>
+          <w:szCs w:val="26"/>
+        </w:rPr>
+        <w:t>Design Patterns and Refactoring. (2023). Retrieved May</w:t>
+      </w:r>
+      <w:r>
+        <w:rPr>
+          <w:color w:val="000000"/>
+          <w:sz w:val="26"/>
+          <w:szCs w:val="26"/>
+        </w:rPr>
+        <w:t xml:space="preserve"> </w:t>
+      </w:r>
+      <w:r>
+        <w:rPr>
+          <w:color w:val="000000"/>
+          <w:sz w:val="26"/>
+          <w:szCs w:val="26"/>
+        </w:rPr>
+        <w:t>20, 2023, from</w:t>
+      </w:r>
+      <w:r>
+        <w:rPr>
+          <w:color w:val="000000"/>
+          <w:sz w:val="26"/>
+          <w:szCs w:val="26"/>
+        </w:rPr>
+        <w:t xml:space="preserve"> </w:t>
+      </w:r>
+      <w:r>
+        <w:rPr>
+          <w:color w:val="000000"/>
+          <w:sz w:val="26"/>
+          <w:szCs w:val="26"/>
+        </w:rPr>
+        <w:t xml:space="preserve">website: </w:t>
+      </w:r>
+      <w:hyperlink r:id="rId44" w:history="1">
+        <w:r>
+          <w:rPr>
+            <w:rStyle w:val="Hyperlink"/>
+            <w:sz w:val="26"/>
+            <w:szCs w:val="26"/>
+          </w:rPr>
+          <w:t>https://sourcemaking.com/design_patterns/abstract_factory</w:t>
+        </w:r>
+      </w:hyperlink>
+      <w:r>
+        <w:rPr>
+          <w:color w:val="000000"/>
+          <w:sz w:val="26"/>
+          <w:szCs w:val="26"/>
+        </w:rPr>
+        <w:t xml:space="preserve"> </w:t>
+      </w:r>
+    </w:p>
+    <w:p>
+      <w:pPr>
+        <w:pStyle w:val="NormalWeb"/>
+        <w:spacing w:line="360" w:lineRule="auto"/>
+        <w:jc w:val="both"/>
+        <w:rPr>
+          <w:rStyle w:val="Hyperlink"/>
+          <w:color w:val="000000"/>
+          <w:sz w:val="26"/>
+          <w:szCs w:val="26"/>
+          <w:u w:val="none"/>
         </w:rPr>
       </w:pPr>
       <w:r>
         <w:rPr>
-          <w:rFonts w:eastAsia="Times New Roman"/>
           <w:color w:val="000000"/>
-          <w:kern w:val="0"/>
+          <w:sz w:val="26"/>
           <w:szCs w:val="26"/>
-          <w14:ligatures w14:val="none"/>
-        </w:rPr>
-        <w:t xml:space="preserve">‌[9]. </w:t>
+        </w:rPr>
+        <w:t>‌</w:t>
+      </w:r>
+      <w:r>
+        <w:rPr>
+          <w:color w:val="000000"/>
+          <w:sz w:val="26"/>
+          <w:szCs w:val="26"/>
+        </w:rPr>
+        <w:t xml:space="preserve">[12]. </w:t>
       </w:r>
     </w:p>
     <w:p>
@@ -37276,7 +41069,7 @@
       </w:pPr>
     </w:p>
     <w:sectPr>
-      <w:headerReference w:type="default" r:id="rId37"/>
+      <w:headerReference w:type="default" r:id="rId45"/>
       <w:type w:val="continuous"/>
       <w:pgSz w:w="12240" w:h="15840"/>
       <w:pgMar w:top="1440" w:right="1440" w:bottom="1440" w:left="1440" w:header="720" w:footer="720" w:gutter="0"/>
@@ -38061,6 +41854,178 @@
         <w:bCs/>
       </w:rPr>
       <w:t>Tài liệu tham khảo</w:t>
+    </w:r>
+  </w:p>
+</w:hdr>
+</file>
+
+<file path=word/header8.xml><?xml version="1.0" encoding="utf-8"?>
+<w:hdr xmlns:wpc="http://schemas.microsoft.com/office/word/2010/wordprocessingCanvas" xmlns:cx="http://schemas.microsoft.com/office/drawing/2014/chartex" xmlns:cx1="http://schemas.microsoft.com/office/drawing/2015/9/8/chartex" xmlns:cx2="http://schemas.microsoft.com/office/drawing/2015/10/21/chartex" xmlns:cx3="http://schemas.microsoft.com/office/drawing/2016/5/9/chartex" xmlns:cx4="http://schemas.microsoft.com/office/drawing/2016/5/10/chartex" xmlns:cx5="http://schemas.microsoft.com/office/drawing/2016/5/11/chartex" xmlns:cx6="http://schemas.microsoft.com/office/drawing/2016/5/12/chartex" xmlns:cx7="http://schemas.microsoft.com/office/drawing/2016/5/13/chartex" xmlns:cx8="http://schemas.microsoft.com/office/drawing/2016/5/14/chartex" xmlns:mc="http://schemas.openxmlformats.org/markup-compatibility/2006" xmlns:aink="http://schemas.microsoft.com/office/drawing/2016/ink" xmlns:am3d="http://schemas.microsoft.com/office/drawing/2017/model3d" xmlns:o="urn:schemas-microsoft-com:office:office" xmlns:r="http://schemas.openxmlformats.org/officeDocument/2006/relationships" xmlns:m="http://schemas.openxmlformats.org/officeDocument/2006/math" xmlns:v="urn:schemas-microsoft-com:vml" xmlns:wp14="http://schemas.microsoft.com/office/word/2010/wordprocessingDrawing" xmlns:wp="http://schemas.openxmlformats.org/drawingml/2006/wordprocessingDrawing" xmlns:w10="urn:schemas-microsoft-com:office:word" xmlns:w="http://schemas.openxmlformats.org/wordprocessingml/2006/main" xmlns:w14="http://schemas.microsoft.com/office/word/2010/wordml" xmlns:w15="http://schemas.microsoft.com/office/word/2012/wordml" xmlns:w16cex="http://schemas.microsoft.com/office/word/2018/wordml/cex" xmlns:w16cid="http://schemas.microsoft.com/office/word/2016/wordml/cid" xmlns:w16="http://schemas.microsoft.com/office/word/2018/wordml" xmlns:w16sdtdh="http://schemas.microsoft.com/office/word/2020/wordml/sdtdatahash" xmlns:w16se="http://schemas.microsoft.com/office/word/2015/wordml/symex" xmlns:wpg="http://schemas.microsoft.com/office/word/2010/wordprocessingGroup" xmlns:wpi="http://schemas.microsoft.com/office/word/2010/wordprocessingInk" xmlns:wne="http://schemas.microsoft.com/office/word/2006/wordml" xmlns:wps="http://schemas.microsoft.com/office/word/2010/wordprocessingShape" mc:Ignorable="w14 w15 w16se w16cid w16 w16cex w16sdtdh wp14">
+  <w:p>
+    <w:pPr>
+      <w:pStyle w:val="Header"/>
+      <w:rPr>
+        <w:b/>
+        <w:bCs/>
+      </w:rPr>
+    </w:pPr>
+    <w:r>
+      <w:rPr>
+        <w:b/>
+        <w:bCs/>
+        <w:noProof/>
+      </w:rPr>
+      <mc:AlternateContent>
+        <mc:Choice Requires="wps">
+          <w:drawing>
+            <wp:anchor distT="0" distB="0" distL="114300" distR="114300" simplePos="0" relativeHeight="251675648" behindDoc="0" locked="0" layoutInCell="1" allowOverlap="1" wp14:anchorId="2FE6BD4D" wp14:editId="41F9076B">
+              <wp:simplePos x="0" y="0"/>
+              <wp:positionH relativeFrom="column">
+                <wp:posOffset>22860</wp:posOffset>
+              </wp:positionH>
+              <wp:positionV relativeFrom="paragraph">
+                <wp:posOffset>274320</wp:posOffset>
+              </wp:positionV>
+              <wp:extent cx="5958840" cy="0"/>
+              <wp:effectExtent l="0" t="0" r="0" b="0"/>
+              <wp:wrapNone/>
+              <wp:docPr id="25" name="Straight Connector 25"/>
+              <wp:cNvGraphicFramePr/>
+              <a:graphic xmlns:a="http://schemas.openxmlformats.org/drawingml/2006/main">
+                <a:graphicData uri="http://schemas.microsoft.com/office/word/2010/wordprocessingShape">
+                  <wps:wsp>
+                    <wps:cNvCnPr/>
+                    <wps:spPr>
+                      <a:xfrm>
+                        <a:off x="0" y="0"/>
+                        <a:ext cx="5958840" cy="0"/>
+                      </a:xfrm>
+                      <a:prstGeom prst="line">
+                        <a:avLst/>
+                      </a:prstGeom>
+                    </wps:spPr>
+                    <wps:style>
+                      <a:lnRef idx="1">
+                        <a:schemeClr val="dk1"/>
+                      </a:lnRef>
+                      <a:fillRef idx="0">
+                        <a:schemeClr val="dk1"/>
+                      </a:fillRef>
+                      <a:effectRef idx="0">
+                        <a:schemeClr val="dk1"/>
+                      </a:effectRef>
+                      <a:fontRef idx="minor">
+                        <a:schemeClr val="tx1"/>
+                      </a:fontRef>
+                    </wps:style>
+                    <wps:bodyPr/>
+                  </wps:wsp>
+                </a:graphicData>
+              </a:graphic>
+            </wp:anchor>
+          </w:drawing>
+        </mc:Choice>
+        <mc:Fallback>
+          <w:pict>
+            <v:line w14:anchorId="50773D97" id="Straight Connector 25" o:spid="_x0000_s1026" style="position:absolute;z-index:251675648;visibility:visible;mso-wrap-style:square;mso-wrap-distance-left:9pt;mso-wrap-distance-top:0;mso-wrap-distance-right:9pt;mso-wrap-distance-bottom:0;mso-position-horizontal:absolute;mso-position-horizontal-relative:text;mso-position-vertical:absolute;mso-position-vertical-relative:text" from="1.8pt,21.6pt" to="471pt,21.6pt" o:gfxdata="UEsDBBQABgAIAAAAIQC2gziS/gAAAOEBAAATAAAAW0NvbnRlbnRfVHlwZXNdLnhtbJSRQU7DMBBF&#10;90jcwfIWJU67QAgl6YK0S0CoHGBkTxKLZGx5TGhvj5O2G0SRWNoz/78nu9wcxkFMGNg6quQqL6RA&#10;0s5Y6ir5vt9lD1JwBDIwOMJKHpHlpr69KfdHjyxSmriSfYz+USnWPY7AufNIadK6MEJMx9ApD/oD&#10;OlTrorhX2lFEilmcO2RdNtjC5xDF9pCuTyYBB5bi6bQ4syoJ3g9WQ0ymaiLzg5KdCXlKLjvcW893&#10;SUOqXwnz5DrgnHtJTxOsQfEKIT7DmDSUCaxw7Rqn8787ZsmRM9e2VmPeBN4uqYvTtW7jvijg9N/y&#10;JsXecLq0q+WD6m8AAAD//wMAUEsDBBQABgAIAAAAIQA4/SH/1gAAAJQBAAALAAAAX3JlbHMvLnJl&#10;bHOkkMFqwzAMhu+DvYPRfXGawxijTi+j0GvpHsDYimMaW0Yy2fr2M4PBMnrbUb/Q94l/f/hMi1qR&#10;JVI2sOt6UJgd+ZiDgffL8ekFlFSbvV0oo4EbChzGx4f9GRdb25HMsYhqlCwG5lrLq9biZkxWOiqY&#10;22YiTra2kYMu1l1tQD30/bPm3wwYN0x18gb45AdQl1tp5j/sFB2T0FQ7R0nTNEV3j6o9feQzro1i&#10;OWA14Fm+Q8a1a8+Bvu/d/dMb2JY5uiPbhG/ktn4cqGU/er3pcvwCAAD//wMAUEsDBBQABgAIAAAA&#10;IQAL1y0+twEAALkDAAAOAAAAZHJzL2Uyb0RvYy54bWysU8GOEzEMvSPxD1HudNqKojLqdA9dwQVB&#10;xbIfkM04nYgkjpzQaf8eJ21nESCEEBdPHPs9+zmezd3JO3EEShZDJxezuRQQNPY2HDr5+OXdq7UU&#10;KavQK4cBOnmGJO+2L19sxtjCEgd0PZBgkpDaMXZyyDm2TZP0AF6lGUYIHDRIXmV26dD0pEZm965Z&#10;zudvmhGpj4QaUuLb+0tQbiu/MaDzJ2MSZOE6yb3laqnap2Kb7Ua1B1JxsPrahvqHLryygYtOVPcq&#10;K/GN7C9U3mrChCbPNPoGjbEaqgZWs5j/pOZhUBGqFh5OitOY0v+j1R+PexK27+RyJUVQnt/oIZOy&#10;hyGLHYbAE0QSHORJjTG1DNiFPV29FPdUZJ8M+fJlQeJUp3uepgunLDRfrt6u1uvX/Aj6FmuegZFS&#10;fg/oRTl00tlQhKtWHT+kzMU49ZbCTmnkUrqe8tlBSXbhMxgWw8UWFV3XCHaOxFHxAvRfF0UGc9XM&#10;AjHWuQk0/zPomltgUFfrb4FTdq2IIU9AbwPS76rm061Vc8m/qb5oLbKfsD/Xh6jj4P2oyq67XBbw&#10;R7/Cn/+47XcAAAD//wMAUEsDBBQABgAIAAAAIQC5F/9A3AAAAAcBAAAPAAAAZHJzL2Rvd25yZXYu&#10;eG1sTI/NTsMwEITvSLyDtUjcqENaRTSNU1WVEOKCaAp3N946Af9EtpOGt2cRBzjOzmjm22o7W8Mm&#10;DLH3TsD9IgOGrvWqd1rA2/Hx7gFYTNIpabxDAV8YYVtfX1WyVP7iDjg1STMqcbGUArqUhpLz2HZo&#10;ZVz4AR15Zx+sTCSD5irIC5Vbw/MsK7iVvaOFTg6477D9bEYrwDyH6V3v9S6OT4ei+Xg95y/HSYjb&#10;m3m3AZZwTn9h+MEndKiJ6eRHpyIzApYFBQWsljkwsternF47/R54XfH//PU3AAAA//8DAFBLAQIt&#10;ABQABgAIAAAAIQC2gziS/gAAAOEBAAATAAAAAAAAAAAAAAAAAAAAAABbQ29udGVudF9UeXBlc10u&#10;eG1sUEsBAi0AFAAGAAgAAAAhADj9If/WAAAAlAEAAAsAAAAAAAAAAAAAAAAALwEAAF9yZWxzLy5y&#10;ZWxzUEsBAi0AFAAGAAgAAAAhAAvXLT63AQAAuQMAAA4AAAAAAAAAAAAAAAAALgIAAGRycy9lMm9E&#10;b2MueG1sUEsBAi0AFAAGAAgAAAAhALkX/0DcAAAABwEAAA8AAAAAAAAAAAAAAAAAEQQAAGRycy9k&#10;b3ducmV2LnhtbFBLBQYAAAAABAAEAPMAAAAaBQAAAAA=&#10;" strokecolor="black [3200]" strokeweight=".5pt">
+              <v:stroke joinstyle="miter"/>
+            </v:line>
+          </w:pict>
+        </mc:Fallback>
+      </mc:AlternateContent>
+    </w:r>
+    <w:r>
+      <w:rPr>
+        <w:b/>
+        <w:bCs/>
+      </w:rPr>
+      <w:t>Abstract Factory Desgin Pattern</w:t>
+    </w:r>
+  </w:p>
+</w:hdr>
+</file>
+
+<file path=word/header9.xml><?xml version="1.0" encoding="utf-8"?>
+<w:hdr xmlns:wpc="http://schemas.microsoft.com/office/word/2010/wordprocessingCanvas" xmlns:cx="http://schemas.microsoft.com/office/drawing/2014/chartex" xmlns:cx1="http://schemas.microsoft.com/office/drawing/2015/9/8/chartex" xmlns:cx2="http://schemas.microsoft.com/office/drawing/2015/10/21/chartex" xmlns:cx3="http://schemas.microsoft.com/office/drawing/2016/5/9/chartex" xmlns:cx4="http://schemas.microsoft.com/office/drawing/2016/5/10/chartex" xmlns:cx5="http://schemas.microsoft.com/office/drawing/2016/5/11/chartex" xmlns:cx6="http://schemas.microsoft.com/office/drawing/2016/5/12/chartex" xmlns:cx7="http://schemas.microsoft.com/office/drawing/2016/5/13/chartex" xmlns:cx8="http://schemas.microsoft.com/office/drawing/2016/5/14/chartex" xmlns:mc="http://schemas.openxmlformats.org/markup-compatibility/2006" xmlns:aink="http://schemas.microsoft.com/office/drawing/2016/ink" xmlns:am3d="http://schemas.microsoft.com/office/drawing/2017/model3d" xmlns:o="urn:schemas-microsoft-com:office:office" xmlns:r="http://schemas.openxmlformats.org/officeDocument/2006/relationships" xmlns:m="http://schemas.openxmlformats.org/officeDocument/2006/math" xmlns:v="urn:schemas-microsoft-com:vml" xmlns:wp14="http://schemas.microsoft.com/office/word/2010/wordprocessingDrawing" xmlns:wp="http://schemas.openxmlformats.org/drawingml/2006/wordprocessingDrawing" xmlns:w10="urn:schemas-microsoft-com:office:word" xmlns:w="http://schemas.openxmlformats.org/wordprocessingml/2006/main" xmlns:w14="http://schemas.microsoft.com/office/word/2010/wordml" xmlns:w15="http://schemas.microsoft.com/office/word/2012/wordml" xmlns:w16cex="http://schemas.microsoft.com/office/word/2018/wordml/cex" xmlns:w16cid="http://schemas.microsoft.com/office/word/2016/wordml/cid" xmlns:w16="http://schemas.microsoft.com/office/word/2018/wordml" xmlns:w16sdtdh="http://schemas.microsoft.com/office/word/2020/wordml/sdtdatahash" xmlns:w16se="http://schemas.microsoft.com/office/word/2015/wordml/symex" xmlns:wpg="http://schemas.microsoft.com/office/word/2010/wordprocessingGroup" xmlns:wpi="http://schemas.microsoft.com/office/word/2010/wordprocessingInk" xmlns:wne="http://schemas.microsoft.com/office/word/2006/wordml" xmlns:wps="http://schemas.microsoft.com/office/word/2010/wordprocessingShape" mc:Ignorable="w14 w15 w16se w16cid w16 w16cex w16sdtdh wp14">
+  <w:p>
+    <w:pPr>
+      <w:pStyle w:val="Header"/>
+      <w:rPr>
+        <w:b/>
+        <w:bCs/>
+      </w:rPr>
+    </w:pPr>
+    <w:r>
+      <w:rPr>
+        <w:b/>
+        <w:bCs/>
+        <w:noProof/>
+      </w:rPr>
+      <mc:AlternateContent>
+        <mc:Choice Requires="wps">
+          <w:drawing>
+            <wp:anchor distT="0" distB="0" distL="114300" distR="114300" simplePos="0" relativeHeight="251677696" behindDoc="0" locked="0" layoutInCell="1" allowOverlap="1" wp14:anchorId="10FDFCBD" wp14:editId="7AD58D44">
+              <wp:simplePos x="0" y="0"/>
+              <wp:positionH relativeFrom="column">
+                <wp:posOffset>22860</wp:posOffset>
+              </wp:positionH>
+              <wp:positionV relativeFrom="paragraph">
+                <wp:posOffset>274320</wp:posOffset>
+              </wp:positionV>
+              <wp:extent cx="5958840" cy="0"/>
+              <wp:effectExtent l="0" t="0" r="0" b="0"/>
+              <wp:wrapNone/>
+              <wp:docPr id="26" name="Straight Connector 26"/>
+              <wp:cNvGraphicFramePr/>
+              <a:graphic xmlns:a="http://schemas.openxmlformats.org/drawingml/2006/main">
+                <a:graphicData uri="http://schemas.microsoft.com/office/word/2010/wordprocessingShape">
+                  <wps:wsp>
+                    <wps:cNvCnPr/>
+                    <wps:spPr>
+                      <a:xfrm>
+                        <a:off x="0" y="0"/>
+                        <a:ext cx="5958840" cy="0"/>
+                      </a:xfrm>
+                      <a:prstGeom prst="line">
+                        <a:avLst/>
+                      </a:prstGeom>
+                    </wps:spPr>
+                    <wps:style>
+                      <a:lnRef idx="1">
+                        <a:schemeClr val="dk1"/>
+                      </a:lnRef>
+                      <a:fillRef idx="0">
+                        <a:schemeClr val="dk1"/>
+                      </a:fillRef>
+                      <a:effectRef idx="0">
+                        <a:schemeClr val="dk1"/>
+                      </a:effectRef>
+                      <a:fontRef idx="minor">
+                        <a:schemeClr val="tx1"/>
+                      </a:fontRef>
+                    </wps:style>
+                    <wps:bodyPr/>
+                  </wps:wsp>
+                </a:graphicData>
+              </a:graphic>
+            </wp:anchor>
+          </w:drawing>
+        </mc:Choice>
+        <mc:Fallback>
+          <w:pict>
+            <v:line w14:anchorId="7192DDE2" id="Straight Connector 26" o:spid="_x0000_s1026" style="position:absolute;z-index:251677696;visibility:visible;mso-wrap-style:square;mso-wrap-distance-left:9pt;mso-wrap-distance-top:0;mso-wrap-distance-right:9pt;mso-wrap-distance-bottom:0;mso-position-horizontal:absolute;mso-position-horizontal-relative:text;mso-position-vertical:absolute;mso-position-vertical-relative:text" from="1.8pt,21.6pt" to="471pt,21.6pt" o:gfxdata="UEsDBBQABgAIAAAAIQC2gziS/gAAAOEBAAATAAAAW0NvbnRlbnRfVHlwZXNdLnhtbJSRQU7DMBBF&#10;90jcwfIWJU67QAgl6YK0S0CoHGBkTxKLZGx5TGhvj5O2G0SRWNoz/78nu9wcxkFMGNg6quQqL6RA&#10;0s5Y6ir5vt9lD1JwBDIwOMJKHpHlpr69KfdHjyxSmriSfYz+USnWPY7AufNIadK6MEJMx9ApD/oD&#10;OlTrorhX2lFEilmcO2RdNtjC5xDF9pCuTyYBB5bi6bQ4syoJ3g9WQ0ymaiLzg5KdCXlKLjvcW893&#10;SUOqXwnz5DrgnHtJTxOsQfEKIT7DmDSUCaxw7Rqn8787ZsmRM9e2VmPeBN4uqYvTtW7jvijg9N/y&#10;JsXecLq0q+WD6m8AAAD//wMAUEsDBBQABgAIAAAAIQA4/SH/1gAAAJQBAAALAAAAX3JlbHMvLnJl&#10;bHOkkMFqwzAMhu+DvYPRfXGawxijTi+j0GvpHsDYimMaW0Yy2fr2M4PBMnrbUb/Q94l/f/hMi1qR&#10;JVI2sOt6UJgd+ZiDgffL8ekFlFSbvV0oo4EbChzGx4f9GRdb25HMsYhqlCwG5lrLq9biZkxWOiqY&#10;22YiTra2kYMu1l1tQD30/bPm3wwYN0x18gb45AdQl1tp5j/sFB2T0FQ7R0nTNEV3j6o9feQzro1i&#10;OWA14Fm+Q8a1a8+Bvu/d/dMb2JY5uiPbhG/ktn4cqGU/er3pcvwCAAD//wMAUEsDBBQABgAIAAAA&#10;IQCkwfCutwEAALkDAAAOAAAAZHJzL2Uyb0RvYy54bWysU8GOEzEMvSPxD1HudNqKXZVRp3voCi4I&#10;KhY+IJtxOtEmceSETvv3OGk7iwAhhPbiiWO/Zz/Hs747eicOQMli6ORiNpcCgsbehn0nv319/2Yl&#10;Rcoq9MphgE6eIMm7zetX6zG2sMQBXQ8kmCSkdoydHHKObdMkPYBXaYYRAgcNkleZXdo3PamR2b1r&#10;lvP5bTMi9ZFQQ0p8e38Oyk3lNwZ0/mxMgixcJ7m3XC1V+1hss1mrdk8qDlZf2lD/0YVXNnDRiepe&#10;ZSW+k/2NyltNmNDkmUbfoDFWQ9XAahbzX9Q8DCpC1cLDSXEaU3o5Wv3psCNh+04ub6UIyvMbPWRS&#10;dj9kscUQeIJIgoM8qTGmlgHbsKOLl+KOiuyjIV++LEgc63RP03ThmIXmy5t3N6vVW34EfY01z8BI&#10;KX8A9KIcOulsKMJVqw4fU+ZinHpNYac0ci5dT/nkoCS78AUMi+Fii4quawRbR+KgeAH6p0WRwVw1&#10;s0CMdW4Czf8OuuQWGNTV+lfglF0rYsgT0NuA9Keq+Xht1Zzzr6rPWovsR+xP9SHqOHg/qrLLLpcF&#10;/Nmv8Oc/bvMDAAD//wMAUEsDBBQABgAIAAAAIQC5F/9A3AAAAAcBAAAPAAAAZHJzL2Rvd25yZXYu&#10;eG1sTI/NTsMwEITvSLyDtUjcqENaRTSNU1WVEOKCaAp3N946Af9EtpOGt2cRBzjOzmjm22o7W8Mm&#10;DLH3TsD9IgOGrvWqd1rA2/Hx7gFYTNIpabxDAV8YYVtfX1WyVP7iDjg1STMqcbGUArqUhpLz2HZo&#10;ZVz4AR15Zx+sTCSD5irIC5Vbw/MsK7iVvaOFTg6477D9bEYrwDyH6V3v9S6OT4ei+Xg95y/HSYjb&#10;m3m3AZZwTn9h+MEndKiJ6eRHpyIzApYFBQWsljkwsternF47/R54XfH//PU3AAAA//8DAFBLAQIt&#10;ABQABgAIAAAAIQC2gziS/gAAAOEBAAATAAAAAAAAAAAAAAAAAAAAAABbQ29udGVudF9UeXBlc10u&#10;eG1sUEsBAi0AFAAGAAgAAAAhADj9If/WAAAAlAEAAAsAAAAAAAAAAAAAAAAALwEAAF9yZWxzLy5y&#10;ZWxzUEsBAi0AFAAGAAgAAAAhAKTB8K63AQAAuQMAAA4AAAAAAAAAAAAAAAAALgIAAGRycy9lMm9E&#10;b2MueG1sUEsBAi0AFAAGAAgAAAAhALkX/0DcAAAABwEAAA8AAAAAAAAAAAAAAAAAEQQAAGRycy9k&#10;b3ducmV2LnhtbFBLBQYAAAAABAAEAPMAAAAaBQAAAAA=&#10;" strokecolor="black [3200]" strokeweight=".5pt">
+              <v:stroke joinstyle="miter"/>
+            </v:line>
+          </w:pict>
+        </mc:Fallback>
+      </mc:AlternateContent>
+    </w:r>
+    <w:r>
+      <w:rPr>
+        <w:b/>
+        <w:bCs/>
+      </w:rPr>
+      <w:t>TÀI LIỆU THAM KHẢO</w:t>
     </w:r>
   </w:p>
 </w:hdr>

</xml_diff>